<commit_message>
Submitted the final HLD
</commit_message>
<xml_diff>
--- a/HLD_ICST_Template .docx
+++ b/HLD_ICST_Template .docx
@@ -486,7 +486,7 @@
           <w:r>
             <w:fldChar w:fldCharType="separate"/>
           </w:r>
-          <w:hyperlink w:anchor="_Toc56534261" w:history="1">
+          <w:hyperlink w:anchor="_Toc56610291" w:history="1">
             <w:r>
               <w:rPr>
                 <w:rStyle w:val="Hyperlink"/>
@@ -513,7 +513,7 @@
                 <w:noProof/>
                 <w:webHidden/>
               </w:rPr>
-              <w:instrText xml:space="preserve"> PAGEREF _Toc56534261 \h </w:instrText>
+              <w:instrText xml:space="preserve"> PAGEREF _Toc56610291 \h </w:instrText>
             </w:r>
             <w:r>
               <w:rPr>
@@ -556,7 +556,7 @@
               <w:lang w:bidi="ar-SA"/>
             </w:rPr>
           </w:pPr>
-          <w:hyperlink w:anchor="_Toc56534262" w:history="1">
+          <w:hyperlink w:anchor="_Toc56610292" w:history="1">
             <w:r>
               <w:rPr>
                 <w:rStyle w:val="Hyperlink"/>
@@ -597,7 +597,7 @@
                 <w:noProof/>
                 <w:webHidden/>
               </w:rPr>
-              <w:instrText xml:space="preserve"> PAGEREF _Toc56534262 \h </w:instrText>
+              <w:instrText xml:space="preserve"> PAGEREF _Toc56610292 \h </w:instrText>
             </w:r>
             <w:r>
               <w:rPr>
@@ -640,7 +640,7 @@
               <w:lang w:bidi="ar-SA"/>
             </w:rPr>
           </w:pPr>
-          <w:hyperlink w:anchor="_Toc56534263" w:history="1">
+          <w:hyperlink w:anchor="_Toc56610293" w:history="1">
             <w:r>
               <w:rPr>
                 <w:rStyle w:val="Hyperlink"/>
@@ -681,7 +681,7 @@
                 <w:noProof/>
                 <w:webHidden/>
               </w:rPr>
-              <w:instrText xml:space="preserve"> PAGEREF _Toc56534263 \h </w:instrText>
+              <w:instrText xml:space="preserve"> PAGEREF _Toc56610293 \h </w:instrText>
             </w:r>
             <w:r>
               <w:rPr>
@@ -701,7 +701,7 @@
                 <w:noProof/>
                 <w:webHidden/>
               </w:rPr>
-              <w:t>3</w:t>
+              <w:t>4</w:t>
             </w:r>
             <w:r>
               <w:rPr>
@@ -724,7 +724,7 @@
               <w:lang w:bidi="ar-SA"/>
             </w:rPr>
           </w:pPr>
-          <w:hyperlink w:anchor="_Toc56534264" w:history="1">
+          <w:hyperlink w:anchor="_Toc56610294" w:history="1">
             <w:r>
               <w:rPr>
                 <w:rStyle w:val="Hyperlink"/>
@@ -765,7 +765,7 @@
                 <w:noProof/>
                 <w:webHidden/>
               </w:rPr>
-              <w:instrText xml:space="preserve"> PAGEREF _Toc56534264 \h </w:instrText>
+              <w:instrText xml:space="preserve"> PAGEREF _Toc56610294 \h </w:instrText>
             </w:r>
             <w:r>
               <w:rPr>
@@ -808,7 +808,7 @@
               <w:lang w:bidi="ar-SA"/>
             </w:rPr>
           </w:pPr>
-          <w:hyperlink w:anchor="_Toc56534265" w:history="1">
+          <w:hyperlink w:anchor="_Toc56610295" w:history="1">
             <w:r>
               <w:rPr>
                 <w:rStyle w:val="Hyperlink"/>
@@ -849,7 +849,7 @@
                 <w:noProof/>
                 <w:webHidden/>
               </w:rPr>
-              <w:instrText xml:space="preserve"> PAGEREF _Toc56534265 \h </w:instrText>
+              <w:instrText xml:space="preserve"> PAGEREF _Toc56610295 \h </w:instrText>
             </w:r>
             <w:r>
               <w:rPr>
@@ -892,7 +892,7 @@
               <w:lang w:bidi="ar-SA"/>
             </w:rPr>
           </w:pPr>
-          <w:hyperlink w:anchor="_Toc56534266" w:history="1">
+          <w:hyperlink w:anchor="_Toc56610296" w:history="1">
             <w:r>
               <w:rPr>
                 <w:rStyle w:val="Hyperlink"/>
@@ -933,7 +933,7 @@
                 <w:noProof/>
                 <w:webHidden/>
               </w:rPr>
-              <w:instrText xml:space="preserve"> PAGEREF _Toc56534266 \h </w:instrText>
+              <w:instrText xml:space="preserve"> PAGEREF _Toc56610296 \h </w:instrText>
             </w:r>
             <w:r>
               <w:rPr>
@@ -953,7 +953,7 @@
                 <w:noProof/>
                 <w:webHidden/>
               </w:rPr>
-              <w:t>4</w:t>
+              <w:t>5</w:t>
             </w:r>
             <w:r>
               <w:rPr>
@@ -975,7 +975,7 @@
               <w:lang w:bidi="ar-SA"/>
             </w:rPr>
           </w:pPr>
-          <w:hyperlink w:anchor="_Toc56534267" w:history="1">
+          <w:hyperlink w:anchor="_Toc56610297" w:history="1">
             <w:r>
               <w:rPr>
                 <w:rStyle w:val="Hyperlink"/>
@@ -1002,7 +1002,7 @@
                 <w:noProof/>
                 <w:webHidden/>
               </w:rPr>
-              <w:instrText xml:space="preserve"> PAGEREF _Toc56534267 \h </w:instrText>
+              <w:instrText xml:space="preserve"> PAGEREF _Toc56610297 \h </w:instrText>
             </w:r>
             <w:r>
               <w:rPr>
@@ -1022,7 +1022,7 @@
                 <w:noProof/>
                 <w:webHidden/>
               </w:rPr>
-              <w:t>4</w:t>
+              <w:t>5</w:t>
             </w:r>
             <w:r>
               <w:rPr>
@@ -1044,7 +1044,7 @@
               <w:lang w:bidi="ar-SA"/>
             </w:rPr>
           </w:pPr>
-          <w:hyperlink w:anchor="_Toc56534268" w:history="1">
+          <w:hyperlink w:anchor="_Toc56610298" w:history="1">
             <w:r>
               <w:rPr>
                 <w:rStyle w:val="Hyperlink"/>
@@ -1071,7 +1071,7 @@
                 <w:noProof/>
                 <w:webHidden/>
               </w:rPr>
-              <w:instrText xml:space="preserve"> PAGEREF _Toc56534268 \h </w:instrText>
+              <w:instrText xml:space="preserve"> PAGEREF _Toc56610298 \h </w:instrText>
             </w:r>
             <w:r>
               <w:rPr>
@@ -1114,7 +1114,7 @@
               <w:lang w:bidi="ar-SA"/>
             </w:rPr>
           </w:pPr>
-          <w:hyperlink w:anchor="_Toc56534269" w:history="1">
+          <w:hyperlink w:anchor="_Toc56610299" w:history="1">
             <w:r>
               <w:rPr>
                 <w:rStyle w:val="Hyperlink"/>
@@ -1155,7 +1155,7 @@
                 <w:noProof/>
                 <w:webHidden/>
               </w:rPr>
-              <w:instrText xml:space="preserve"> PAGEREF _Toc56534269 \h </w:instrText>
+              <w:instrText xml:space="preserve"> PAGEREF _Toc56610299 \h </w:instrText>
             </w:r>
             <w:r>
               <w:rPr>
@@ -1198,7 +1198,7 @@
               <w:lang w:bidi="ar-SA"/>
             </w:rPr>
           </w:pPr>
-          <w:hyperlink w:anchor="_Toc56534270" w:history="1">
+          <w:hyperlink w:anchor="_Toc56610300" w:history="1">
             <w:r>
               <w:rPr>
                 <w:rStyle w:val="Hyperlink"/>
@@ -1239,7 +1239,7 @@
                 <w:noProof/>
                 <w:webHidden/>
               </w:rPr>
-              <w:instrText xml:space="preserve"> PAGEREF _Toc56534270 \h </w:instrText>
+              <w:instrText xml:space="preserve"> PAGEREF _Toc56610300 \h </w:instrText>
             </w:r>
             <w:r>
               <w:rPr>
@@ -1282,7 +1282,7 @@
               <w:lang w:bidi="ar-SA"/>
             </w:rPr>
           </w:pPr>
-          <w:hyperlink w:anchor="_Toc56534271" w:history="1">
+          <w:hyperlink w:anchor="_Toc56610301" w:history="1">
             <w:r>
               <w:rPr>
                 <w:rStyle w:val="Hyperlink"/>
@@ -1323,7 +1323,7 @@
                 <w:noProof/>
                 <w:webHidden/>
               </w:rPr>
-              <w:instrText xml:space="preserve"> PAGEREF _Toc56534271 \h </w:instrText>
+              <w:instrText xml:space="preserve"> PAGEREF _Toc56610301 \h </w:instrText>
             </w:r>
             <w:r>
               <w:rPr>
@@ -1366,7 +1366,7 @@
               <w:lang w:bidi="ar-SA"/>
             </w:rPr>
           </w:pPr>
-          <w:hyperlink w:anchor="_Toc56534272" w:history="1">
+          <w:hyperlink w:anchor="_Toc56610302" w:history="1">
             <w:r>
               <w:rPr>
                 <w:rStyle w:val="Hyperlink"/>
@@ -1407,7 +1407,7 @@
                 <w:noProof/>
                 <w:webHidden/>
               </w:rPr>
-              <w:instrText xml:space="preserve"> PAGEREF _Toc56534272 \h </w:instrText>
+              <w:instrText xml:space="preserve"> PAGEREF _Toc56610302 \h </w:instrText>
             </w:r>
             <w:r>
               <w:rPr>
@@ -1427,7 +1427,7 @@
                 <w:noProof/>
                 <w:webHidden/>
               </w:rPr>
-              <w:t>8</w:t>
+              <w:t>9</w:t>
             </w:r>
             <w:r>
               <w:rPr>
@@ -1450,7 +1450,7 @@
               <w:lang w:bidi="ar-SA"/>
             </w:rPr>
           </w:pPr>
-          <w:hyperlink w:anchor="_Toc56534273" w:history="1">
+          <w:hyperlink w:anchor="_Toc56610303" w:history="1">
             <w:r>
               <w:rPr>
                 <w:rStyle w:val="Hyperlink"/>
@@ -1491,7 +1491,7 @@
                 <w:noProof/>
                 <w:webHidden/>
               </w:rPr>
-              <w:instrText xml:space="preserve"> PAGEREF _Toc56534273 \h </w:instrText>
+              <w:instrText xml:space="preserve"> PAGEREF _Toc56610303 \h </w:instrText>
             </w:r>
             <w:r>
               <w:rPr>
@@ -1511,7 +1511,7 @@
                 <w:noProof/>
                 <w:webHidden/>
               </w:rPr>
-              <w:t>9</w:t>
+              <w:t>10</w:t>
             </w:r>
             <w:r>
               <w:rPr>
@@ -1534,7 +1534,7 @@
               <w:lang w:bidi="ar-SA"/>
             </w:rPr>
           </w:pPr>
-          <w:hyperlink w:anchor="_Toc56534274" w:history="1">
+          <w:hyperlink w:anchor="_Toc56610304" w:history="1">
             <w:r>
               <w:rPr>
                 <w:rStyle w:val="Hyperlink"/>
@@ -1575,7 +1575,7 @@
                 <w:noProof/>
                 <w:webHidden/>
               </w:rPr>
-              <w:instrText xml:space="preserve"> PAGEREF _Toc56534274 \h </w:instrText>
+              <w:instrText xml:space="preserve"> PAGEREF _Toc56610304 \h </w:instrText>
             </w:r>
             <w:r>
               <w:rPr>
@@ -1595,7 +1595,7 @@
                 <w:noProof/>
                 <w:webHidden/>
               </w:rPr>
-              <w:t>9</w:t>
+              <w:t>10</w:t>
             </w:r>
             <w:r>
               <w:rPr>
@@ -1618,7 +1618,7 @@
               <w:lang w:bidi="ar-SA"/>
             </w:rPr>
           </w:pPr>
-          <w:hyperlink w:anchor="_Toc56534275" w:history="1">
+          <w:hyperlink w:anchor="_Toc56610305" w:history="1">
             <w:r>
               <w:rPr>
                 <w:rStyle w:val="Hyperlink"/>
@@ -1659,7 +1659,7 @@
                 <w:noProof/>
                 <w:webHidden/>
               </w:rPr>
-              <w:instrText xml:space="preserve"> PAGEREF _Toc56534275 \h </w:instrText>
+              <w:instrText xml:space="preserve"> PAGEREF _Toc56610305 \h </w:instrText>
             </w:r>
             <w:r>
               <w:rPr>
@@ -1679,7 +1679,7 @@
                 <w:noProof/>
                 <w:webHidden/>
               </w:rPr>
-              <w:t>10</w:t>
+              <w:t>11</w:t>
             </w:r>
             <w:r>
               <w:rPr>
@@ -1702,7 +1702,7 @@
               <w:lang w:bidi="ar-SA"/>
             </w:rPr>
           </w:pPr>
-          <w:hyperlink w:anchor="_Toc56534276" w:history="1">
+          <w:hyperlink w:anchor="_Toc56610306" w:history="1">
             <w:r>
               <w:rPr>
                 <w:rStyle w:val="Hyperlink"/>
@@ -1744,91 +1744,7 @@
                 <w:noProof/>
                 <w:webHidden/>
               </w:rPr>
-              <w:instrText xml:space="preserve"> PAGEREF _Toc56534276 \h </w:instrText>
-            </w:r>
-            <w:r>
-              <w:rPr>
-                <w:noProof/>
-                <w:webHidden/>
-              </w:rPr>
-            </w:r>
-            <w:r>
-              <w:rPr>
-                <w:noProof/>
-                <w:webHidden/>
-              </w:rPr>
-              <w:fldChar w:fldCharType="separate"/>
-            </w:r>
-            <w:r>
-              <w:rPr>
-                <w:noProof/>
-                <w:webHidden/>
-              </w:rPr>
-              <w:t>10</w:t>
-            </w:r>
-            <w:r>
-              <w:rPr>
-                <w:noProof/>
-                <w:webHidden/>
-              </w:rPr>
-              <w:fldChar w:fldCharType="end"/>
-            </w:r>
-          </w:hyperlink>
-        </w:p>
-        <w:p>
-          <w:pPr>
-            <w:pStyle w:val="TOC2"/>
-            <w:tabs>
-              <w:tab w:val="left" w:pos="880"/>
-              <w:tab w:val="right" w:leader="dot" w:pos="9080"/>
-            </w:tabs>
-            <w:rPr>
-              <w:noProof/>
-              <w:lang w:bidi="ar-SA"/>
-            </w:rPr>
-          </w:pPr>
-          <w:hyperlink w:anchor="_Toc56534277" w:history="1">
-            <w:r>
-              <w:rPr>
-                <w:rStyle w:val="Hyperlink"/>
-                <w:noProof/>
-              </w:rPr>
-              <w:t>4.5</w:t>
-            </w:r>
-            <w:r>
-              <w:rPr>
-                <w:noProof/>
-                <w:lang w:bidi="ar-SA"/>
-              </w:rPr>
-              <w:tab/>
-            </w:r>
-            <w:r>
-              <w:rPr>
-                <w:rStyle w:val="Hyperlink"/>
-                <w:noProof/>
-              </w:rPr>
-              <w:t>Databases Description:</w:t>
-            </w:r>
-            <w:r>
-              <w:rPr>
-                <w:noProof/>
-                <w:webHidden/>
-              </w:rPr>
-              <w:tab/>
-            </w:r>
-            <w:r>
-              <w:rPr>
-                <w:noProof/>
-                <w:webHidden/>
-              </w:rPr>
-              <w:fldChar w:fldCharType="begin"/>
-            </w:r>
-            <w:r>
-              <w:rPr>
-                <w:noProof/>
-                <w:webHidden/>
-              </w:rPr>
-              <w:instrText xml:space="preserve"> PAGEREF _Toc56534277 \h </w:instrText>
+              <w:instrText xml:space="preserve"> PAGEREF _Toc56610306 \h </w:instrText>
             </w:r>
             <w:r>
               <w:rPr>
@@ -1871,7 +1787,7 @@
               <w:lang w:bidi="ar-SA"/>
             </w:rPr>
           </w:pPr>
-          <w:hyperlink w:anchor="_Toc56534278" w:history="1">
+          <w:hyperlink w:anchor="_Toc56610307" w:history="1">
             <w:r>
               <w:rPr>
                 <w:rStyle w:val="Hyperlink"/>
@@ -1912,7 +1828,7 @@
                 <w:noProof/>
                 <w:webHidden/>
               </w:rPr>
-              <w:instrText xml:space="preserve"> PAGEREF _Toc56534278 \h </w:instrText>
+              <w:instrText xml:space="preserve"> PAGEREF _Toc56610307 \h </w:instrText>
             </w:r>
             <w:r>
               <w:rPr>
@@ -1932,7 +1848,7 @@
                 <w:noProof/>
                 <w:webHidden/>
               </w:rPr>
-              <w:t>11</w:t>
+              <w:t>12</w:t>
             </w:r>
             <w:r>
               <w:rPr>
@@ -1995,7 +1911,7 @@
         <w:pStyle w:val="Heading1"/>
         <w:spacing w:before="120"/>
       </w:pPr>
-      <w:bookmarkStart w:id="6" w:name="_Toc56534261"/>
+      <w:bookmarkStart w:id="6" w:name="_Toc56610291"/>
       <w:r>
         <w:lastRenderedPageBreak/>
         <w:t>Abstract</w:t>
@@ -2007,38 +1923,33 @@
     </w:p>
     <w:p>
       <w:r>
-        <w:t>As time passes, notable demographics changes in cities are observed while families and individuals of close socioeconomic levels are condensed into the same neighborhood level. As life in high socioeconomic neighborhoods is stable, living in low socioeconomic neighborhoods become harsher. The recent advancement of technology and social networking pave the way to develop an app which could reduce the life difficulties in low socioeconomic neighborhoods.</w:t>
-      </w:r>
-    </w:p>
-    <w:p>
-      <w:r>
-        <w:t xml:space="preserve">Correspondingly, this project presents a communication app that wisely connects helpless people in a community with volunteers in the same community. The app mainly serves elder, impoverished, disabled people and single-parent families to obtain their needs. The types of needs are classified into categories while helpless people could find their matched volunteers that aim to assist in the same category. A feed interface is developed to show the requests for the volunteer while each request is accompanied by a message between the two communicating people. </w:t>
-      </w:r>
-    </w:p>
-    <w:p>
-      <w:r>
-        <w:t xml:space="preserve">The overall activity is supervised by an administrator user, who </w:t>
+        <w:t xml:space="preserve">As time passes, notable demographic changes in cities are observed while families and individuals of close socioeconomic levels are condensed into the same neighborhood level. As life in high socioeconomic neighborhoods is stable, living in low socioeconomic neighborhoods become harsher. </w:t>
       </w:r>
       <w:proofErr w:type="gramStart"/>
       <w:r>
-        <w:t>is capable of adding</w:t>
-      </w:r>
+        <w:t xml:space="preserve">In particular, </w:t>
+      </w:r>
+      <w:proofErr w:type="spellStart"/>
+      <w:r>
+        <w:t>Hadar</w:t>
+      </w:r>
+      <w:proofErr w:type="spellEnd"/>
       <w:proofErr w:type="gramEnd"/>
       <w:r>
-        <w:t xml:space="preserve"> new users and removing irrelevant ones. Helpless users are exposed to all categories types while volunteers are associated with their relevant assisting categories by the administrator user. Services of various assisting organizations could be integrated and delivered via the proposed app while the latter will serve as an advertisement platform for the organization services. The proposed app could be hosted by </w:t>
-      </w:r>
+        <w:t xml:space="preserve"> is a decent example of such neighborhoods.</w:t>
+      </w:r>
+    </w:p>
+    <w:p>
       <w:proofErr w:type="spellStart"/>
       <w:r>
-        <w:t>ios</w:t>
+        <w:t>Hadar</w:t>
       </w:r>
       <w:proofErr w:type="spellEnd"/>
       <w:r>
-        <w:t>, android and web systems.</w:t>
-      </w:r>
-    </w:p>
-    <w:p>
-      <w:r>
-        <w:t xml:space="preserve">In specific, this app will be tested on the </w:t>
+        <w:t xml:space="preserve"> is a relatively big neighborhood in Haifa, Israel. Located on the northern slope of Mount Carmel between the upper and lower city overlooking the Port of Haifa and Haifa Bay.</w:t>
+      </w:r>
+      <w:r>
+        <w:br/>
       </w:r>
       <w:proofErr w:type="spellStart"/>
       <w:r>
@@ -2046,7 +1957,19 @@
       </w:r>
       <w:proofErr w:type="spellEnd"/>
       <w:r>
-        <w:t xml:space="preserve"> neighborhood in Haifa. </w:t>
+        <w:t xml:space="preserve"> was once the commercial center of Haifa. But recently, the situation of the neighborhood has deteriorated due to wars, </w:t>
+      </w:r>
+      <w:proofErr w:type="gramStart"/>
+      <w:r>
+        <w:t>immigration</w:t>
+      </w:r>
+      <w:proofErr w:type="gramEnd"/>
+      <w:r>
+        <w:t xml:space="preserve"> and poverty. </w:t>
+      </w:r>
+      <w:r>
+        <w:br/>
+        <w:t xml:space="preserve">Consequently, </w:t>
       </w:r>
       <w:proofErr w:type="spellStart"/>
       <w:r>
@@ -2054,7 +1977,21 @@
       </w:r>
       <w:proofErr w:type="spellEnd"/>
       <w:r>
-        <w:t xml:space="preserve"> is a relatively big neighborhood populated with high rates of helpless people and could serve as a potent environment to emphasize the necessity of the proposed application. Without loss of generality, the app holds also for other helpless neighborhoods in the world.</w:t>
+        <w:t xml:space="preserve"> became home to high rates of helpless people, such as elders, single-parent families who need help with their kids, and other people who struggle to afford basic needs.</w:t>
+      </w:r>
+    </w:p>
+    <w:p>
+      <w:r>
+        <w:t>The recent advancement of technology and social networking pave the way to develop an app that could reduce the life difficulties in low socioeconomic neighborhoods.</w:t>
+      </w:r>
+      <w:r>
+        <w:br/>
+        <w:t xml:space="preserve">This project proposes a communication app which poses a robust platform to support destitute and impoverished people. The main purpose of the application is to connect these people with relevant volunteers or assisting organizations. This is accomplished by matching the two sides according to a certain criterion. The entire process is supervised by an administrator. </w:t>
+      </w:r>
+    </w:p>
+    <w:p>
+      <w:r>
+        <w:t>All of this could serve as a potent environment to emphasize the necessity of the proposed application. Without loss of generality, the app holds also for other helpless neighborhoods in the world.</w:t>
       </w:r>
     </w:p>
     <w:p/>
@@ -2068,7 +2005,7 @@
         <w:spacing w:before="120"/>
         <w:ind w:left="284" w:hanging="284"/>
       </w:pPr>
-      <w:bookmarkStart w:id="7" w:name="_Toc56534262"/>
+      <w:bookmarkStart w:id="7" w:name="_Toc56610292"/>
       <w:r>
         <w:t>Introduction</w:t>
       </w:r>
@@ -2076,6 +2013,110 @@
       <w:bookmarkEnd w:id="5"/>
       <w:bookmarkEnd w:id="7"/>
     </w:p>
+    <w:p>
+      <w:pPr>
+        <w:pStyle w:val="NormalWeb"/>
+        <w:spacing w:before="0" w:beforeAutospacing="0" w:after="0" w:afterAutospacing="0"/>
+        <w:rPr>
+          <w:color w:val="auto"/>
+        </w:rPr>
+      </w:pPr>
+      <w:r>
+        <w:rPr>
+          <w:color w:val="auto"/>
+        </w:rPr>
+        <w:t>T</w:t>
+      </w:r>
+      <w:r>
+        <w:rPr>
+          <w:color w:val="auto"/>
+        </w:rPr>
+        <w:t xml:space="preserve">he </w:t>
+      </w:r>
+      <w:r>
+        <w:rPr>
+          <w:color w:val="auto"/>
+        </w:rPr>
+        <w:t>purpose</w:t>
+      </w:r>
+      <w:r>
+        <w:rPr>
+          <w:color w:val="auto"/>
+        </w:rPr>
+        <w:t xml:space="preserve"> of </w:t>
+      </w:r>
+      <w:r>
+        <w:rPr>
+          <w:color w:val="auto"/>
+        </w:rPr>
+        <w:t xml:space="preserve">the proposed </w:t>
+      </w:r>
+      <w:r>
+        <w:rPr>
+          <w:color w:val="auto"/>
+        </w:rPr>
+        <w:t xml:space="preserve">application is to match between users in need and volunteers that are willing to help them, which is </w:t>
+      </w:r>
+      <w:r>
+        <w:rPr>
+          <w:color w:val="auto"/>
+        </w:rPr>
+        <w:t>accomplished</w:t>
+      </w:r>
+      <w:r>
+        <w:rPr>
+          <w:color w:val="auto"/>
+        </w:rPr>
+        <w:t xml:space="preserve"> in the following way:</w:t>
+      </w:r>
+    </w:p>
+    <w:p>
+      <w:pPr>
+        <w:numPr>
+          <w:ilvl w:val="0"/>
+          <w:numId w:val="7"/>
+        </w:numPr>
+        <w:spacing w:after="0" w:line="240" w:lineRule="auto"/>
+      </w:pPr>
+      <w:r>
+        <w:t xml:space="preserve">Users in need can </w:t>
+      </w:r>
+      <w:r>
+        <w:t>add</w:t>
+      </w:r>
+      <w:r>
+        <w:t xml:space="preserve"> a help request, which appears on the feed of the relevant volunteers.</w:t>
+      </w:r>
+    </w:p>
+    <w:p>
+      <w:pPr>
+        <w:numPr>
+          <w:ilvl w:val="0"/>
+          <w:numId w:val="7"/>
+        </w:numPr>
+        <w:spacing w:after="0" w:line="240" w:lineRule="auto"/>
+      </w:pPr>
+      <w:r>
+        <w:t>Helpers view their feed and offer their help for relevant requests, so the user in need can contact them if he is interested.</w:t>
+      </w:r>
+    </w:p>
+    <w:p>
+      <w:pPr>
+        <w:spacing w:after="0" w:line="240" w:lineRule="auto"/>
+        <w:ind w:left="720"/>
+      </w:pPr>
+    </w:p>
+    <w:p>
+      <w:pPr>
+        <w:spacing w:after="0" w:line="240" w:lineRule="auto"/>
+      </w:pPr>
+      <w:r>
+        <w:t>In addition to all this, there is an admin for the application that his job is to supervise the system, such as verifying new users, to avoid complications.</w:t>
+      </w:r>
+    </w:p>
+    <w:p/>
+    <w:p/>
+    <w:p/>
     <w:p>
       <w:pPr>
         <w:pStyle w:val="Heading2"/>
@@ -2085,8 +2126,9 @@
         </w:numPr>
         <w:ind w:left="426" w:hanging="426"/>
       </w:pPr>
-      <w:bookmarkStart w:id="8" w:name="_Toc56534263"/>
-      <w:r>
+      <w:bookmarkStart w:id="8" w:name="_Toc56610293"/>
+      <w:r>
+        <w:lastRenderedPageBreak/>
         <w:t xml:space="preserve">General </w:t>
       </w:r>
       <w:r>
@@ -2095,72 +2137,39 @@
       <w:bookmarkEnd w:id="8"/>
     </w:p>
     <w:p>
-      <w:pPr>
-        <w:pStyle w:val="NormalWeb"/>
-        <w:spacing w:before="0" w:beforeAutospacing="0" w:after="0" w:afterAutospacing="0"/>
-        <w:rPr>
-          <w:color w:val="auto"/>
-        </w:rPr>
-      </w:pPr>
-      <w:r>
-        <w:rPr>
-          <w:color w:val="auto"/>
-        </w:rPr>
-        <w:t>As mentioned above, the goal of our application is to match between users in need and volunteers that are willing to help them, which is done in the following way:</w:t>
-      </w:r>
-    </w:p>
-    <w:p>
-      <w:pPr>
-        <w:numPr>
-          <w:ilvl w:val="0"/>
-          <w:numId w:val="7"/>
-        </w:numPr>
-        <w:spacing w:after="0" w:line="240" w:lineRule="auto"/>
-      </w:pPr>
-      <w:r>
-        <w:t>Users in need can add a help request, which appears on the feed of the relevant volunteers.</w:t>
-      </w:r>
-    </w:p>
-    <w:p>
-      <w:pPr>
-        <w:numPr>
-          <w:ilvl w:val="0"/>
-          <w:numId w:val="7"/>
-        </w:numPr>
-        <w:spacing w:after="0" w:line="240" w:lineRule="auto"/>
-      </w:pPr>
-      <w:r>
-        <w:t>Helpers view their feed and offer their help for relevant requests, so the user in need can contact them if he is interested.</w:t>
-      </w:r>
-    </w:p>
-    <w:p>
-      <w:pPr>
-        <w:spacing w:after="0" w:line="240" w:lineRule="auto"/>
-        <w:ind w:left="720"/>
-      </w:pPr>
-    </w:p>
-    <w:p>
-      <w:pPr>
-        <w:spacing w:after="0" w:line="240" w:lineRule="auto"/>
-      </w:pPr>
-      <w:r>
-        <w:t>In addition to all this, there is an admin for the application that his job is to supervise the system, such as verifying new users, to avoid complications.</w:t>
-      </w:r>
-    </w:p>
-    <w:p>
-      <w:pPr>
-        <w:spacing w:after="0" w:line="240" w:lineRule="auto"/>
-      </w:pPr>
-    </w:p>
-    <w:p>
-      <w:pPr>
-        <w:spacing w:after="0" w:line="240" w:lineRule="auto"/>
-      </w:pPr>
-    </w:p>
-    <w:p>
-      <w:pPr>
-        <w:spacing w:after="0" w:line="240" w:lineRule="auto"/>
-      </w:pPr>
+      <w:r>
+        <w:t>T</w:t>
+      </w:r>
+      <w:r>
+        <w:t xml:space="preserve">his project presents a communication app that wisely connects helpless people in a community with volunteers in the same community. The app mainly serves elder, impoverished, disabled people and single-parent families to obtain their needs. The types of needs are classified into categories while helpless people could find their matched volunteers that aim to assist in the same category. A feed interface is developed to show the requests for the volunteer while each request is accompanied by a message between the two communicating people. </w:t>
+      </w:r>
+    </w:p>
+    <w:p>
+      <w:r>
+        <w:t xml:space="preserve">The overall activity is supervised by an administrator user, who </w:t>
+      </w:r>
+      <w:proofErr w:type="gramStart"/>
+      <w:r>
+        <w:t>is capable of adding</w:t>
+      </w:r>
+      <w:proofErr w:type="gramEnd"/>
+      <w:r>
+        <w:t xml:space="preserve"> new users and removing irrelevant ones. Helpless users are exposed to all categorie</w:t>
+      </w:r>
+      <w:r>
+        <w:t>s,</w:t>
+      </w:r>
+      <w:r>
+        <w:t xml:space="preserve"> while volunteers are associated with their relevant assisting categories by the administrator user. Services of various assisting organizations could be integrated and delivered via the proposed app while the latter will serve as an advertisement platform for the organization services. The proposed app could be hosted by </w:t>
+      </w:r>
+      <w:proofErr w:type="spellStart"/>
+      <w:r>
+        <w:t>ios</w:t>
+      </w:r>
+      <w:proofErr w:type="spellEnd"/>
+      <w:r>
+        <w:t>, android and web systems.</w:t>
+      </w:r>
     </w:p>
     <w:p>
       <w:pPr>
@@ -2171,9 +2180,8 @@
         </w:numPr>
         <w:ind w:left="426" w:hanging="426"/>
       </w:pPr>
-      <w:bookmarkStart w:id="9" w:name="_Toc56534264"/>
-      <w:r>
-        <w:lastRenderedPageBreak/>
+      <w:bookmarkStart w:id="9" w:name="_Toc56610294"/>
+      <w:r>
         <w:t>Programming Environment</w:t>
       </w:r>
       <w:bookmarkEnd w:id="9"/>
@@ -2214,7 +2222,7 @@
         <w:spacing w:before="120"/>
         <w:ind w:left="284" w:hanging="284"/>
       </w:pPr>
-      <w:bookmarkStart w:id="10" w:name="_Toc56534265"/>
+      <w:bookmarkStart w:id="10" w:name="_Toc56610295"/>
       <w:r>
         <w:t>Theoretical Background</w:t>
       </w:r>
@@ -2227,7 +2235,49 @@
       </w:r>
       <w:proofErr w:type="spellEnd"/>
       <w:r>
-        <w:t xml:space="preserve"> is a district of Haifa, located on the northern slope of Mount Carmel between the upper and lower city overlooking the Port of Haifa and Haifa bay.</w:t>
+        <w:t xml:space="preserve"> is a district of Haifa, located on the northern slope of Mount Carmel between the upper and lower city overlooking the Port of Haifa and Haifa bay [</w:t>
+      </w:r>
+      <w:r>
+        <w:fldChar w:fldCharType="begin"/>
+      </w:r>
+      <w:r>
+        <w:instrText xml:space="preserve"> REF _Ref56586701 \r \h </w:instrText>
+      </w:r>
+      <w:r>
+        <w:fldChar w:fldCharType="separate"/>
+      </w:r>
+      <w:r>
+        <w:rPr>
+          <w:cs/>
+        </w:rPr>
+        <w:t>‎</w:t>
+      </w:r>
+      <w:r>
+        <w:fldChar w:fldCharType="end"/>
+      </w:r>
+      <w:r>
+        <w:fldChar w:fldCharType="begin"/>
+      </w:r>
+      <w:r>
+        <w:instrText xml:space="preserve"> REF _Ref56609872 \r \h </w:instrText>
+      </w:r>
+      <w:r>
+        <w:fldChar w:fldCharType="separate"/>
+      </w:r>
+      <w:r>
+        <w:rPr>
+          <w:cs/>
+        </w:rPr>
+        <w:t>‎</w:t>
+      </w:r>
+      <w:r>
+        <w:t>1</w:t>
+      </w:r>
+      <w:r>
+        <w:fldChar w:fldCharType="end"/>
+      </w:r>
+      <w:r>
+        <w:t>].</w:t>
       </w:r>
     </w:p>
     <w:p>
@@ -2237,17 +2287,122 @@
       </w:r>
       <w:proofErr w:type="spellEnd"/>
       <w:r>
-        <w:t xml:space="preserve"> has roughly around 40000 residents. It is also known as the most crowded district in Haifa by 14000 inhabitants per square kilometer. It is in flux with a large percentage of new immigrants from the former Soviet Union.</w:t>
-      </w:r>
-    </w:p>
-    <w:p>
-      <w:r>
-        <w:t>Up till the ’60s, it was the commercial center of Haifa. Just then, its residents started growing financially, which in result caused them to leave the neighborhood, to live in another that matches their new high socioeconomic status.</w:t>
-      </w:r>
-    </w:p>
-    <w:p>
-      <w:r>
-        <w:t>Therefore, the condition of the neighborhood was deteriorated, especially during the 2006 Lebanon War, when the neighborhood was hit by several rockets.</w:t>
+        <w:t xml:space="preserve"> has roughly around 40000 residents. It is also known as the most crowded district in Haifa by 14000 inhabitants per square kilometer. It is in flux with a large percentage of new immigrants from the former Soviet Union [</w:t>
+      </w:r>
+      <w:r>
+        <w:fldChar w:fldCharType="begin"/>
+      </w:r>
+      <w:r>
+        <w:instrText xml:space="preserve"> REF _Ref56609905 \r \h </w:instrText>
+      </w:r>
+      <w:r>
+        <w:fldChar w:fldCharType="separate"/>
+      </w:r>
+      <w:r>
+        <w:rPr>
+          <w:cs/>
+        </w:rPr>
+        <w:t>‎</w:t>
+      </w:r>
+      <w:r>
+        <w:t>3</w:t>
+      </w:r>
+      <w:r>
+        <w:fldChar w:fldCharType="end"/>
+      </w:r>
+      <w:r>
+        <w:t>].</w:t>
+      </w:r>
+    </w:p>
+    <w:p>
+      <w:r>
+        <w:t>Up till the ’60s, it was the commercial center of Haifa. Just then, its residents started growing financially, which in result caused them to leave the neighborhood, to live in another that matches their new high socioeconomic status [</w:t>
+      </w:r>
+      <w:r>
+        <w:fldChar w:fldCharType="begin"/>
+      </w:r>
+      <w:r>
+        <w:instrText xml:space="preserve"> REF _Ref56609920 \r \h </w:instrText>
+      </w:r>
+      <w:r>
+        <w:fldChar w:fldCharType="separate"/>
+      </w:r>
+      <w:r>
+        <w:rPr>
+          <w:cs/>
+        </w:rPr>
+        <w:t>‎</w:t>
+      </w:r>
+      <w:r>
+        <w:t>2</w:t>
+      </w:r>
+      <w:r>
+        <w:fldChar w:fldCharType="end"/>
+      </w:r>
+      <w:r>
+        <w:t>].</w:t>
+      </w:r>
+    </w:p>
+    <w:p>
+      <w:r>
+        <w:t>Therefore, the condition of the neighborhood was deteriorated, especially during the 2006 Lebanon War, when the neighborhood was hit by several rockets</w:t>
+      </w:r>
+      <w:r>
+        <w:rPr>
+          <w:lang w:bidi="ar-JO"/>
+        </w:rPr>
+        <w:t xml:space="preserve"> [</w:t>
+      </w:r>
+      <w:r>
+        <w:rPr>
+          <w:lang w:bidi="ar-JO"/>
+        </w:rPr>
+        <w:fldChar w:fldCharType="begin"/>
+      </w:r>
+      <w:r>
+        <w:rPr>
+          <w:lang w:bidi="ar-JO"/>
+        </w:rPr>
+        <w:instrText xml:space="preserve"> REF _Ref56609905 \r \h </w:instrText>
+      </w:r>
+      <w:r>
+        <w:rPr>
+          <w:lang w:bidi="ar-JO"/>
+        </w:rPr>
+      </w:r>
+      <w:r>
+        <w:rPr>
+          <w:lang w:bidi="ar-JO"/>
+        </w:rPr>
+        <w:fldChar w:fldCharType="separate"/>
+      </w:r>
+      <w:r>
+        <w:rPr>
+          <w:cs/>
+          <w:lang w:bidi="ar-JO"/>
+        </w:rPr>
+        <w:t>‎</w:t>
+      </w:r>
+      <w:r>
+        <w:rPr>
+          <w:lang w:bidi="ar-JO"/>
+        </w:rPr>
+        <w:t>3</w:t>
+      </w:r>
+      <w:r>
+        <w:rPr>
+          <w:lang w:bidi="ar-JO"/>
+        </w:rPr>
+        <w:fldChar w:fldCharType="end"/>
+      </w:r>
+      <w:r>
+        <w:rPr>
+          <w:lang w:bidi="ar-JO"/>
+        </w:rPr>
+        <w:t>]</w:t>
+      </w:r>
+      <w:r>
+        <w:t>.</w:t>
       </w:r>
     </w:p>
     <w:p>
@@ -2260,10 +2415,9 @@
       </w:r>
       <w:proofErr w:type="spellEnd"/>
       <w:r>
-        <w:t xml:space="preserve"> is the home of a lot of elders, single mothers who need help with their kids, and other people who struggle to afford basic needs.</w:t>
-      </w:r>
-    </w:p>
-    <w:p/>
+        <w:t xml:space="preserve"> is the home of a lot of elders, single mothers who need help with their kids, and other people who struggle to afford basic needs. therefore, a lot of organizations were created recently to fix the situation. One of the well-known active organizations in the hood is Lev-Hash; it offers many humanity services such as affordable items, dental services, distributing fresh food.</w:t>
+      </w:r>
+    </w:p>
     <w:p>
       <w:pPr>
         <w:pStyle w:val="Heading1"/>
@@ -2278,8 +2432,9 @@
       <w:bookmarkStart w:id="12" w:name="_Toc160519139"/>
       <w:bookmarkStart w:id="13" w:name="_Toc303098907"/>
       <w:bookmarkStart w:id="14" w:name="_Toc303099154"/>
-      <w:bookmarkStart w:id="15" w:name="_Toc56534266"/>
-      <w:r>
+      <w:bookmarkStart w:id="15" w:name="_Toc56610296"/>
+      <w:r>
+        <w:lastRenderedPageBreak/>
         <w:t xml:space="preserve">Basic System </w:t>
       </w:r>
       <w:r>
@@ -2308,7 +2463,7 @@
       <w:pPr>
         <w:pStyle w:val="Heading2"/>
       </w:pPr>
-      <w:bookmarkStart w:id="16" w:name="_Toc56534267"/>
+      <w:bookmarkStart w:id="16" w:name="_Toc56610297"/>
       <w:r>
         <w:t>3.1 Users</w:t>
       </w:r>
@@ -2595,14 +2750,14 @@
     </w:p>
     <w:p>
       <w:pPr>
+        <w:pStyle w:val="ListParagraph"/>
+      </w:pPr>
+    </w:p>
+    <w:p>
+      <w:pPr>
         <w:pStyle w:val="Heading2"/>
       </w:pPr>
-    </w:p>
-    <w:p>
-      <w:pPr>
-        <w:pStyle w:val="Heading2"/>
-      </w:pPr>
-      <w:bookmarkStart w:id="18" w:name="_Toc56534268"/>
+      <w:bookmarkStart w:id="18" w:name="_Toc56610298"/>
       <w:r>
         <w:t xml:space="preserve">3.2 </w:t>
       </w:r>
@@ -3091,6 +3246,7 @@
           <w:b/>
           <w:bCs/>
         </w:rPr>
+        <w:lastRenderedPageBreak/>
         <w:t xml:space="preserve">User </w:t>
       </w:r>
       <w:r>
@@ -3339,7 +3495,6 @@
           <w:b/>
           <w:bCs/>
         </w:rPr>
-        <w:lastRenderedPageBreak/>
         <w:t>Volunteer:</w:t>
       </w:r>
     </w:p>
@@ -3489,7 +3644,7 @@
         <w:spacing w:before="120"/>
         <w:ind w:left="357" w:hanging="357"/>
       </w:pPr>
-      <w:bookmarkStart w:id="19" w:name="_Toc56534269"/>
+      <w:bookmarkStart w:id="19" w:name="_Toc56610299"/>
       <w:r>
         <w:t>Software Implementation</w:t>
       </w:r>
@@ -3522,7 +3677,7 @@
         <w:spacing w:line="240" w:lineRule="auto"/>
         <w:ind w:left="426" w:hanging="426"/>
       </w:pPr>
-      <w:bookmarkStart w:id="20" w:name="_Toc56534270"/>
+      <w:bookmarkStart w:id="20" w:name="_Toc56610300"/>
       <w:r>
         <w:t>Mod</w:t>
       </w:r>
@@ -3611,7 +3766,23 @@
           <w:sz w:val="24"/>
           <w:szCs w:val="24"/>
         </w:rPr>
-        <w:t>Sign up</w:t>
+        <w:t>Sign</w:t>
+      </w:r>
+      <w:r>
+        <w:rPr>
+          <w:rFonts w:asciiTheme="majorBidi" w:hAnsiTheme="majorBidi" w:cstheme="majorBidi"/>
+          <w:sz w:val="24"/>
+          <w:szCs w:val="24"/>
+        </w:rPr>
+        <w:t>-</w:t>
+      </w:r>
+      <w:r>
+        <w:rPr>
+          <w:rFonts w:asciiTheme="majorBidi" w:hAnsiTheme="majorBidi" w:cstheme="majorBidi"/>
+          <w:sz w:val="24"/>
+          <w:szCs w:val="24"/>
+        </w:rPr>
+        <w:t>up</w:t>
       </w:r>
       <w:r>
         <w:rPr>
@@ -3769,6 +3940,7 @@
           <w:sz w:val="24"/>
           <w:szCs w:val="24"/>
         </w:rPr>
+        <w:lastRenderedPageBreak/>
         <w:t>Offering help</w:t>
       </w:r>
     </w:p>
@@ -3932,6 +4104,11 @@
     </w:p>
     <w:p>
       <w:pPr>
+        <w:pStyle w:val="ListParagraph"/>
+        <w:numPr>
+          <w:ilvl w:val="0"/>
+          <w:numId w:val="10"/>
+        </w:numPr>
         <w:spacing w:after="0" w:line="240" w:lineRule="auto"/>
         <w:rPr>
           <w:rFonts w:asciiTheme="majorBidi" w:hAnsiTheme="majorBidi" w:cstheme="majorBidi"/>
@@ -3939,6 +4116,14 @@
           <w:szCs w:val="24"/>
         </w:rPr>
       </w:pPr>
+      <w:r>
+        <w:rPr>
+          <w:rFonts w:asciiTheme="majorBidi" w:hAnsiTheme="majorBidi" w:cstheme="majorBidi"/>
+          <w:sz w:val="24"/>
+          <w:szCs w:val="24"/>
+        </w:rPr>
+        <w:t>Adding new help request types</w:t>
+      </w:r>
     </w:p>
     <w:p>
       <w:pPr>
@@ -3949,6 +4134,208 @@
           <w:szCs w:val="24"/>
         </w:rPr>
       </w:pPr>
+    </w:p>
+    <w:p>
+      <w:pPr>
+        <w:spacing w:after="0" w:line="240" w:lineRule="auto"/>
+        <w:rPr>
+          <w:rFonts w:asciiTheme="majorBidi" w:hAnsiTheme="majorBidi" w:cstheme="majorBidi"/>
+          <w:b/>
+          <w:bCs/>
+          <w:sz w:val="24"/>
+          <w:szCs w:val="24"/>
+        </w:rPr>
+      </w:pPr>
+      <w:r>
+        <w:rPr>
+          <w:rFonts w:asciiTheme="majorBidi" w:hAnsiTheme="majorBidi" w:cstheme="majorBidi"/>
+          <w:b/>
+          <w:bCs/>
+          <w:sz w:val="24"/>
+          <w:szCs w:val="24"/>
+        </w:rPr>
+        <w:t>Database:</w:t>
+      </w:r>
+    </w:p>
+    <w:p>
+      <w:pPr>
+        <w:rPr>
+          <w:rFonts w:asciiTheme="majorBidi" w:hAnsiTheme="majorBidi" w:cstheme="majorBidi"/>
+          <w:sz w:val="24"/>
+          <w:szCs w:val="24"/>
+        </w:rPr>
+      </w:pPr>
+      <w:r>
+        <w:rPr>
+          <w:rFonts w:asciiTheme="majorBidi" w:hAnsiTheme="majorBidi" w:cstheme="majorBidi"/>
+          <w:sz w:val="24"/>
+          <w:szCs w:val="24"/>
+        </w:rPr>
+        <w:t>The Database module defines the data collections that we will use in the application. We will manage 4 database collections in our implementation:</w:t>
+      </w:r>
+    </w:p>
+    <w:p>
+      <w:pPr>
+        <w:pStyle w:val="ListParagraph"/>
+        <w:numPr>
+          <w:ilvl w:val="0"/>
+          <w:numId w:val="12"/>
+        </w:numPr>
+        <w:rPr>
+          <w:rFonts w:asciiTheme="majorBidi" w:hAnsiTheme="majorBidi" w:cstheme="majorBidi"/>
+          <w:sz w:val="24"/>
+          <w:szCs w:val="24"/>
+        </w:rPr>
+      </w:pPr>
+      <w:r>
+        <w:rPr>
+          <w:rFonts w:asciiTheme="majorBidi" w:hAnsiTheme="majorBidi" w:cstheme="majorBidi"/>
+          <w:sz w:val="24"/>
+          <w:szCs w:val="24"/>
+        </w:rPr>
+        <w:t>Users collection:</w:t>
+      </w:r>
+    </w:p>
+    <w:p>
+      <w:pPr>
+        <w:pStyle w:val="ListParagraph"/>
+        <w:rPr>
+          <w:rFonts w:asciiTheme="majorBidi" w:hAnsiTheme="majorBidi" w:cstheme="majorBidi"/>
+          <w:sz w:val="24"/>
+          <w:szCs w:val="24"/>
+        </w:rPr>
+      </w:pPr>
+      <w:r>
+        <w:rPr>
+          <w:rFonts w:asciiTheme="majorBidi" w:hAnsiTheme="majorBidi" w:cstheme="majorBidi"/>
+          <w:sz w:val="24"/>
+          <w:szCs w:val="24"/>
+        </w:rPr>
+        <w:t>This collection will save the registered users in the system.</w:t>
+      </w:r>
+    </w:p>
+    <w:p>
+      <w:pPr>
+        <w:pStyle w:val="ListParagraph"/>
+        <w:numPr>
+          <w:ilvl w:val="0"/>
+          <w:numId w:val="12"/>
+        </w:numPr>
+        <w:rPr>
+          <w:rFonts w:asciiTheme="majorBidi" w:hAnsiTheme="majorBidi" w:cstheme="majorBidi"/>
+          <w:sz w:val="24"/>
+          <w:szCs w:val="24"/>
+        </w:rPr>
+      </w:pPr>
+      <w:r>
+        <w:rPr>
+          <w:rFonts w:asciiTheme="majorBidi" w:hAnsiTheme="majorBidi" w:cstheme="majorBidi"/>
+          <w:sz w:val="24"/>
+          <w:szCs w:val="24"/>
+        </w:rPr>
+        <w:t>Help requests collection:</w:t>
+      </w:r>
+    </w:p>
+    <w:p>
+      <w:pPr>
+        <w:pStyle w:val="ListParagraph"/>
+        <w:tabs>
+          <w:tab w:val="left" w:pos="3070"/>
+        </w:tabs>
+        <w:rPr>
+          <w:rFonts w:asciiTheme="majorBidi" w:hAnsiTheme="majorBidi" w:cstheme="majorBidi"/>
+          <w:sz w:val="24"/>
+          <w:szCs w:val="24"/>
+        </w:rPr>
+      </w:pPr>
+      <w:r>
+        <w:rPr>
+          <w:rFonts w:asciiTheme="majorBidi" w:hAnsiTheme="majorBidi" w:cstheme="majorBidi"/>
+          <w:sz w:val="24"/>
+          <w:szCs w:val="24"/>
+        </w:rPr>
+        <w:t>This collection will hold the help requests posted by all the Users In-need.</w:t>
+      </w:r>
+    </w:p>
+    <w:p>
+      <w:pPr>
+        <w:pStyle w:val="ListParagraph"/>
+        <w:numPr>
+          <w:ilvl w:val="0"/>
+          <w:numId w:val="12"/>
+        </w:numPr>
+        <w:rPr>
+          <w:rFonts w:asciiTheme="majorBidi" w:hAnsiTheme="majorBidi" w:cstheme="majorBidi"/>
+          <w:sz w:val="24"/>
+          <w:szCs w:val="24"/>
+        </w:rPr>
+      </w:pPr>
+      <w:r>
+        <w:rPr>
+          <w:rFonts w:asciiTheme="majorBidi" w:hAnsiTheme="majorBidi" w:cstheme="majorBidi"/>
+          <w:sz w:val="24"/>
+          <w:szCs w:val="24"/>
+        </w:rPr>
+        <w:t>Registration requests collection:</w:t>
+      </w:r>
+    </w:p>
+    <w:p>
+      <w:pPr>
+        <w:pStyle w:val="ListParagraph"/>
+        <w:rPr>
+          <w:rFonts w:asciiTheme="majorBidi" w:hAnsiTheme="majorBidi" w:cstheme="majorBidi"/>
+          <w:sz w:val="24"/>
+          <w:szCs w:val="24"/>
+        </w:rPr>
+      </w:pPr>
+      <w:r>
+        <w:rPr>
+          <w:rFonts w:asciiTheme="majorBidi" w:hAnsiTheme="majorBidi" w:cstheme="majorBidi"/>
+          <w:sz w:val="24"/>
+          <w:szCs w:val="24"/>
+        </w:rPr>
+        <w:t>This collection will hold the unresolved registration requests.</w:t>
+      </w:r>
+    </w:p>
+    <w:p>
+      <w:pPr>
+        <w:pStyle w:val="ListParagraph"/>
+        <w:numPr>
+          <w:ilvl w:val="0"/>
+          <w:numId w:val="12"/>
+        </w:numPr>
+        <w:rPr>
+          <w:rFonts w:asciiTheme="majorBidi" w:hAnsiTheme="majorBidi" w:cstheme="majorBidi"/>
+          <w:sz w:val="24"/>
+          <w:szCs w:val="24"/>
+        </w:rPr>
+      </w:pPr>
+      <w:r>
+        <w:rPr>
+          <w:rFonts w:asciiTheme="majorBidi" w:hAnsiTheme="majorBidi" w:cstheme="majorBidi"/>
+          <w:sz w:val="24"/>
+          <w:szCs w:val="24"/>
+        </w:rPr>
+        <w:t>Help requests types collection:</w:t>
+      </w:r>
+    </w:p>
+    <w:p>
+      <w:pPr>
+        <w:pStyle w:val="ListParagraph"/>
+        <w:rPr>
+          <w:rFonts w:asciiTheme="majorBidi" w:hAnsiTheme="majorBidi" w:cstheme="majorBidi"/>
+          <w:sz w:val="24"/>
+          <w:szCs w:val="24"/>
+        </w:rPr>
+      </w:pPr>
+      <w:r>
+        <w:rPr>
+          <w:rFonts w:asciiTheme="majorBidi" w:hAnsiTheme="majorBidi" w:cstheme="majorBidi"/>
+          <w:sz w:val="24"/>
+          <w:szCs w:val="24"/>
+        </w:rPr>
+        <w:t>This collection will hold the types of help requests that can be provided. This will allow us to add new types of help requests dynamically without having to release a new app version.</w:t>
+      </w:r>
     </w:p>
     <w:p>
       <w:pPr>
@@ -3973,13 +4360,12 @@
           <w:szCs w:val="24"/>
         </w:rPr>
       </w:pPr>
-      <w:bookmarkStart w:id="21" w:name="_Toc56534271"/>
-      <w:r>
-        <w:rPr>
-          <w:sz w:val="24"/>
-          <w:szCs w:val="24"/>
-        </w:rPr>
-        <w:lastRenderedPageBreak/>
+      <w:bookmarkStart w:id="21" w:name="_Toc56610301"/>
+      <w:r>
+        <w:rPr>
+          <w:sz w:val="24"/>
+          <w:szCs w:val="24"/>
+        </w:rPr>
         <w:t>Communication between modules:</w:t>
       </w:r>
       <w:bookmarkEnd w:id="21"/>
@@ -4137,7 +4523,6 @@
     </w:p>
     <w:p>
       <w:pPr>
-        <w:pStyle w:val="ListParagraph"/>
         <w:tabs>
           <w:tab w:val="left" w:pos="2039"/>
         </w:tabs>
@@ -4148,6 +4533,904 @@
           <w:szCs w:val="24"/>
         </w:rPr>
       </w:pPr>
+    </w:p>
+    <w:p>
+      <w:pPr>
+        <w:tabs>
+          <w:tab w:val="left" w:pos="2039"/>
+        </w:tabs>
+        <w:spacing w:after="0" w:line="240" w:lineRule="auto"/>
+        <w:rPr>
+          <w:rFonts w:asciiTheme="majorBidi" w:hAnsiTheme="majorBidi" w:cstheme="majorBidi"/>
+          <w:b/>
+          <w:bCs/>
+          <w:sz w:val="24"/>
+          <w:szCs w:val="24"/>
+        </w:rPr>
+      </w:pPr>
+      <w:r>
+        <w:rPr>
+          <w:rFonts w:asciiTheme="majorBidi" w:hAnsiTheme="majorBidi" w:cstheme="majorBidi"/>
+          <w:b/>
+          <w:bCs/>
+          <w:sz w:val="24"/>
+          <w:szCs w:val="24"/>
+        </w:rPr>
+        <w:t xml:space="preserve">Registration </w:t>
+      </w:r>
+      <m:oMath>
+        <m:r>
+          <m:rPr>
+            <m:sty m:val="bi"/>
+          </m:rPr>
+          <w:rPr>
+            <w:rFonts w:ascii="Cambria Math" w:hAnsi="Cambria Math" w:cstheme="majorBidi"/>
+            <w:sz w:val="24"/>
+            <w:szCs w:val="24"/>
+          </w:rPr>
+          <m:t>↔</m:t>
+        </m:r>
+      </m:oMath>
+      <w:r>
+        <w:rPr>
+          <w:rFonts w:asciiTheme="majorBidi" w:hAnsiTheme="majorBidi" w:cstheme="majorBidi"/>
+          <w:b/>
+          <w:bCs/>
+          <w:sz w:val="24"/>
+          <w:szCs w:val="24"/>
+        </w:rPr>
+        <w:t xml:space="preserve"> Database:</w:t>
+      </w:r>
+    </w:p>
+    <w:p>
+      <w:pPr>
+        <w:numPr>
+          <w:ilvl w:val="0"/>
+          <w:numId w:val="14"/>
+        </w:numPr>
+        <w:spacing w:after="0" w:line="240" w:lineRule="auto"/>
+        <w:rPr>
+          <w:rFonts w:asciiTheme="majorBidi" w:eastAsia="Times New Roman" w:hAnsiTheme="majorBidi" w:cstheme="majorBidi"/>
+          <w:color w:val="0E101A"/>
+          <w:sz w:val="24"/>
+          <w:szCs w:val="24"/>
+          <w:lang w:bidi="ar-SA"/>
+        </w:rPr>
+      </w:pPr>
+      <w:r>
+        <w:rPr>
+          <w:rFonts w:asciiTheme="majorBidi" w:eastAsia="Times New Roman" w:hAnsiTheme="majorBidi" w:cstheme="majorBidi"/>
+          <w:color w:val="0E101A"/>
+          <w:sz w:val="24"/>
+          <w:szCs w:val="24"/>
+          <w:lang w:bidi="ar-SA"/>
+        </w:rPr>
+        <w:t>The </w:t>
+      </w:r>
+      <w:r>
+        <w:rPr>
+          <w:rFonts w:asciiTheme="majorBidi" w:eastAsia="Times New Roman" w:hAnsiTheme="majorBidi" w:cstheme="majorBidi"/>
+          <w:b/>
+          <w:bCs/>
+          <w:color w:val="0E101A"/>
+          <w:sz w:val="24"/>
+          <w:szCs w:val="24"/>
+          <w:lang w:bidi="ar-SA"/>
+        </w:rPr>
+        <w:t>sign-up request</w:t>
+      </w:r>
+      <w:r>
+        <w:rPr>
+          <w:rFonts w:asciiTheme="majorBidi" w:eastAsia="Times New Roman" w:hAnsiTheme="majorBidi" w:cstheme="majorBidi"/>
+          <w:color w:val="0E101A"/>
+          <w:sz w:val="24"/>
+          <w:szCs w:val="24"/>
+          <w:lang w:bidi="ar-SA"/>
+        </w:rPr>
+        <w:t> will append the new user data to the </w:t>
+      </w:r>
+      <w:r>
+        <w:rPr>
+          <w:rFonts w:asciiTheme="majorBidi" w:eastAsia="Times New Roman" w:hAnsiTheme="majorBidi" w:cstheme="majorBidi"/>
+          <w:b/>
+          <w:bCs/>
+          <w:color w:val="0E101A"/>
+          <w:sz w:val="24"/>
+          <w:szCs w:val="24"/>
+          <w:lang w:bidi="ar-SA"/>
+        </w:rPr>
+        <w:t>Registration requests collection</w:t>
+      </w:r>
+      <w:r>
+        <w:rPr>
+          <w:rFonts w:asciiTheme="majorBidi" w:eastAsia="Times New Roman" w:hAnsiTheme="majorBidi" w:cstheme="majorBidi"/>
+          <w:color w:val="0E101A"/>
+          <w:sz w:val="24"/>
+          <w:szCs w:val="24"/>
+          <w:lang w:bidi="ar-SA"/>
+        </w:rPr>
+        <w:t> in the Database module.</w:t>
+      </w:r>
+    </w:p>
+    <w:p>
+      <w:pPr>
+        <w:numPr>
+          <w:ilvl w:val="0"/>
+          <w:numId w:val="14"/>
+        </w:numPr>
+        <w:spacing w:after="0" w:line="240" w:lineRule="auto"/>
+        <w:rPr>
+          <w:rFonts w:asciiTheme="majorBidi" w:eastAsia="Times New Roman" w:hAnsiTheme="majorBidi" w:cstheme="majorBidi"/>
+          <w:color w:val="0E101A"/>
+          <w:sz w:val="24"/>
+          <w:szCs w:val="24"/>
+          <w:lang w:bidi="ar-SA"/>
+        </w:rPr>
+      </w:pPr>
+      <w:r>
+        <w:rPr>
+          <w:rFonts w:asciiTheme="majorBidi" w:eastAsia="Times New Roman" w:hAnsiTheme="majorBidi" w:cstheme="majorBidi"/>
+          <w:color w:val="0E101A"/>
+          <w:sz w:val="24"/>
+          <w:szCs w:val="24"/>
+          <w:lang w:bidi="ar-SA"/>
+        </w:rPr>
+        <w:t xml:space="preserve">The </w:t>
+      </w:r>
+      <w:r>
+        <w:rPr>
+          <w:rFonts w:asciiTheme="majorBidi" w:eastAsia="Times New Roman" w:hAnsiTheme="majorBidi" w:cstheme="majorBidi"/>
+          <w:b/>
+          <w:bCs/>
+          <w:color w:val="0E101A"/>
+          <w:sz w:val="24"/>
+          <w:szCs w:val="24"/>
+          <w:lang w:bidi="ar-SA"/>
+        </w:rPr>
+        <w:t xml:space="preserve">sign in </w:t>
+      </w:r>
+      <w:r>
+        <w:rPr>
+          <w:rFonts w:asciiTheme="majorBidi" w:eastAsia="Times New Roman" w:hAnsiTheme="majorBidi" w:cstheme="majorBidi"/>
+          <w:color w:val="0E101A"/>
+          <w:sz w:val="24"/>
+          <w:szCs w:val="24"/>
+          <w:lang w:bidi="ar-SA"/>
+        </w:rPr>
+        <w:t xml:space="preserve">and </w:t>
+      </w:r>
+      <w:r>
+        <w:rPr>
+          <w:rFonts w:asciiTheme="majorBidi" w:eastAsia="Times New Roman" w:hAnsiTheme="majorBidi" w:cstheme="majorBidi"/>
+          <w:b/>
+          <w:bCs/>
+          <w:color w:val="0E101A"/>
+          <w:sz w:val="24"/>
+          <w:szCs w:val="24"/>
+          <w:lang w:bidi="ar-SA"/>
+        </w:rPr>
+        <w:t xml:space="preserve">Log out </w:t>
+      </w:r>
+      <w:r>
+        <w:rPr>
+          <w:rFonts w:asciiTheme="majorBidi" w:eastAsia="Times New Roman" w:hAnsiTheme="majorBidi" w:cstheme="majorBidi"/>
+          <w:color w:val="0E101A"/>
+          <w:sz w:val="24"/>
+          <w:szCs w:val="24"/>
+          <w:lang w:bidi="ar-SA"/>
+        </w:rPr>
+        <w:t>functionalities</w:t>
+      </w:r>
+      <w:r>
+        <w:rPr>
+          <w:rFonts w:asciiTheme="majorBidi" w:eastAsia="Times New Roman" w:hAnsiTheme="majorBidi" w:cstheme="majorBidi"/>
+          <w:b/>
+          <w:bCs/>
+          <w:color w:val="0E101A"/>
+          <w:sz w:val="24"/>
+          <w:szCs w:val="24"/>
+          <w:lang w:bidi="ar-SA"/>
+        </w:rPr>
+        <w:t xml:space="preserve"> </w:t>
+      </w:r>
+      <w:r>
+        <w:rPr>
+          <w:rFonts w:asciiTheme="majorBidi" w:eastAsia="Times New Roman" w:hAnsiTheme="majorBidi" w:cstheme="majorBidi"/>
+          <w:color w:val="0E101A"/>
+          <w:sz w:val="24"/>
+          <w:szCs w:val="24"/>
+          <w:lang w:bidi="ar-SA"/>
+        </w:rPr>
+        <w:t xml:space="preserve">will access the </w:t>
+      </w:r>
+      <w:r>
+        <w:rPr>
+          <w:rFonts w:asciiTheme="majorBidi" w:eastAsia="Times New Roman" w:hAnsiTheme="majorBidi" w:cstheme="majorBidi"/>
+          <w:b/>
+          <w:bCs/>
+          <w:color w:val="0E101A"/>
+          <w:sz w:val="24"/>
+          <w:szCs w:val="24"/>
+          <w:lang w:bidi="ar-SA"/>
+        </w:rPr>
+        <w:t xml:space="preserve">Users collection </w:t>
+      </w:r>
+      <w:r>
+        <w:rPr>
+          <w:rFonts w:asciiTheme="majorBidi" w:eastAsia="Times New Roman" w:hAnsiTheme="majorBidi" w:cstheme="majorBidi"/>
+          <w:color w:val="0E101A"/>
+          <w:sz w:val="24"/>
+          <w:szCs w:val="24"/>
+          <w:lang w:bidi="ar-SA"/>
+        </w:rPr>
+        <w:t>to authenticate the user.</w:t>
+      </w:r>
+    </w:p>
+    <w:p>
+      <w:pPr>
+        <w:spacing w:after="0" w:line="240" w:lineRule="auto"/>
+        <w:rPr>
+          <w:rFonts w:asciiTheme="majorBidi" w:eastAsia="Times New Roman" w:hAnsiTheme="majorBidi" w:cstheme="majorBidi"/>
+          <w:color w:val="0E101A"/>
+          <w:sz w:val="24"/>
+          <w:szCs w:val="24"/>
+          <w:lang w:bidi="ar-SA"/>
+        </w:rPr>
+      </w:pPr>
+    </w:p>
+    <w:p>
+      <w:pPr>
+        <w:tabs>
+          <w:tab w:val="left" w:pos="2039"/>
+        </w:tabs>
+        <w:spacing w:after="0" w:line="240" w:lineRule="auto"/>
+        <w:rPr>
+          <w:rFonts w:asciiTheme="majorBidi" w:hAnsiTheme="majorBidi" w:cstheme="majorBidi"/>
+          <w:b/>
+          <w:bCs/>
+          <w:sz w:val="24"/>
+          <w:szCs w:val="24"/>
+        </w:rPr>
+      </w:pPr>
+      <w:r>
+        <w:rPr>
+          <w:rFonts w:asciiTheme="majorBidi" w:hAnsiTheme="majorBidi" w:cstheme="majorBidi"/>
+          <w:b/>
+          <w:bCs/>
+          <w:sz w:val="24"/>
+          <w:szCs w:val="24"/>
+        </w:rPr>
+        <w:lastRenderedPageBreak/>
+        <w:t xml:space="preserve">Help Requests </w:t>
+      </w:r>
+      <m:oMath>
+        <m:r>
+          <m:rPr>
+            <m:sty m:val="bi"/>
+          </m:rPr>
+          <w:rPr>
+            <w:rFonts w:ascii="Cambria Math" w:hAnsi="Cambria Math" w:cstheme="majorBidi"/>
+            <w:sz w:val="24"/>
+            <w:szCs w:val="24"/>
+          </w:rPr>
+          <m:t>↔</m:t>
+        </m:r>
+      </m:oMath>
+      <w:r>
+        <w:rPr>
+          <w:rFonts w:asciiTheme="majorBidi" w:hAnsiTheme="majorBidi" w:cstheme="majorBidi"/>
+          <w:b/>
+          <w:bCs/>
+          <w:sz w:val="24"/>
+          <w:szCs w:val="24"/>
+        </w:rPr>
+        <w:t xml:space="preserve"> Database:</w:t>
+      </w:r>
+    </w:p>
+    <w:p>
+      <w:pPr>
+        <w:pStyle w:val="ListParagraph"/>
+        <w:numPr>
+          <w:ilvl w:val="0"/>
+          <w:numId w:val="13"/>
+        </w:numPr>
+        <w:tabs>
+          <w:tab w:val="left" w:pos="2039"/>
+        </w:tabs>
+        <w:spacing w:after="0" w:line="240" w:lineRule="auto"/>
+        <w:rPr>
+          <w:rFonts w:asciiTheme="majorBidi" w:hAnsiTheme="majorBidi" w:cstheme="majorBidi"/>
+          <w:sz w:val="24"/>
+          <w:szCs w:val="24"/>
+        </w:rPr>
+      </w:pPr>
+      <w:r>
+        <w:rPr>
+          <w:rFonts w:asciiTheme="majorBidi" w:hAnsiTheme="majorBidi" w:cstheme="majorBidi"/>
+          <w:sz w:val="24"/>
+          <w:szCs w:val="24"/>
+        </w:rPr>
+        <w:t xml:space="preserve">The </w:t>
+      </w:r>
+      <w:r>
+        <w:rPr>
+          <w:rFonts w:asciiTheme="majorBidi" w:hAnsiTheme="majorBidi" w:cstheme="majorBidi"/>
+          <w:b/>
+          <w:bCs/>
+          <w:sz w:val="24"/>
+          <w:szCs w:val="24"/>
+        </w:rPr>
+        <w:t>Adding help request</w:t>
+      </w:r>
+      <w:r>
+        <w:rPr>
+          <w:rFonts w:asciiTheme="majorBidi" w:hAnsiTheme="majorBidi" w:cstheme="majorBidi"/>
+          <w:sz w:val="24"/>
+          <w:szCs w:val="24"/>
+        </w:rPr>
+        <w:t xml:space="preserve"> functionality will </w:t>
+      </w:r>
+      <w:r>
+        <w:rPr>
+          <w:rFonts w:asciiTheme="majorBidi" w:eastAsia="Times New Roman" w:hAnsiTheme="majorBidi" w:cstheme="majorBidi"/>
+          <w:color w:val="0E101A"/>
+          <w:sz w:val="24"/>
+          <w:szCs w:val="24"/>
+          <w:lang w:bidi="ar-SA"/>
+        </w:rPr>
+        <w:t xml:space="preserve">append the </w:t>
+      </w:r>
+      <w:r>
+        <w:rPr>
+          <w:rFonts w:asciiTheme="majorBidi" w:eastAsia="Times New Roman" w:hAnsiTheme="majorBidi" w:cstheme="majorBidi"/>
+          <w:color w:val="0E101A"/>
+          <w:sz w:val="24"/>
+          <w:szCs w:val="24"/>
+          <w:lang w:bidi="ar-SA"/>
+        </w:rPr>
+        <w:t>new help request</w:t>
+      </w:r>
+      <w:r>
+        <w:rPr>
+          <w:rFonts w:asciiTheme="majorBidi" w:eastAsia="Times New Roman" w:hAnsiTheme="majorBidi" w:cstheme="majorBidi"/>
+          <w:color w:val="0E101A"/>
+          <w:sz w:val="24"/>
+          <w:szCs w:val="24"/>
+          <w:lang w:bidi="ar-SA"/>
+        </w:rPr>
+        <w:t xml:space="preserve"> to the</w:t>
+      </w:r>
+      <w:r>
+        <w:rPr>
+          <w:rFonts w:asciiTheme="majorBidi" w:eastAsia="Times New Roman" w:hAnsiTheme="majorBidi" w:cstheme="majorBidi"/>
+          <w:color w:val="0E101A"/>
+          <w:sz w:val="24"/>
+          <w:szCs w:val="24"/>
+          <w:lang w:bidi="ar-SA"/>
+        </w:rPr>
+        <w:t xml:space="preserve"> </w:t>
+      </w:r>
+      <w:r>
+        <w:rPr>
+          <w:rFonts w:asciiTheme="majorBidi" w:hAnsiTheme="majorBidi" w:cstheme="majorBidi"/>
+          <w:b/>
+          <w:bCs/>
+          <w:sz w:val="24"/>
+          <w:szCs w:val="24"/>
+        </w:rPr>
+        <w:t>Help</w:t>
+      </w:r>
+      <w:r>
+        <w:rPr>
+          <w:rFonts w:asciiTheme="majorBidi" w:hAnsiTheme="majorBidi" w:cstheme="majorBidi"/>
+          <w:b/>
+          <w:bCs/>
+          <w:sz w:val="24"/>
+          <w:szCs w:val="24"/>
+        </w:rPr>
+        <w:t> </w:t>
+      </w:r>
+      <w:r>
+        <w:rPr>
+          <w:rFonts w:asciiTheme="majorBidi" w:hAnsiTheme="majorBidi" w:cstheme="majorBidi"/>
+          <w:b/>
+          <w:bCs/>
+          <w:sz w:val="24"/>
+          <w:szCs w:val="24"/>
+        </w:rPr>
+        <w:t>requests collection</w:t>
+      </w:r>
+      <w:r>
+        <w:rPr>
+          <w:rFonts w:asciiTheme="majorBidi" w:hAnsiTheme="majorBidi" w:cstheme="majorBidi"/>
+          <w:sz w:val="24"/>
+          <w:szCs w:val="24"/>
+        </w:rPr>
+        <w:t>.</w:t>
+      </w:r>
+    </w:p>
+    <w:p>
+      <w:pPr>
+        <w:pStyle w:val="ListParagraph"/>
+        <w:numPr>
+          <w:ilvl w:val="0"/>
+          <w:numId w:val="13"/>
+        </w:numPr>
+        <w:rPr>
+          <w:rFonts w:asciiTheme="majorBidi" w:hAnsiTheme="majorBidi" w:cstheme="majorBidi"/>
+          <w:sz w:val="24"/>
+          <w:szCs w:val="24"/>
+        </w:rPr>
+      </w:pPr>
+      <w:r>
+        <w:rPr>
+          <w:rFonts w:asciiTheme="majorBidi" w:hAnsiTheme="majorBidi" w:cstheme="majorBidi"/>
+          <w:sz w:val="24"/>
+          <w:szCs w:val="24"/>
+        </w:rPr>
+        <w:t xml:space="preserve">The </w:t>
+      </w:r>
+      <w:r>
+        <w:rPr>
+          <w:rFonts w:asciiTheme="majorBidi" w:hAnsiTheme="majorBidi" w:cstheme="majorBidi"/>
+          <w:b/>
+          <w:bCs/>
+          <w:sz w:val="24"/>
+          <w:szCs w:val="24"/>
+        </w:rPr>
+        <w:t>Feed system</w:t>
+      </w:r>
+      <w:r>
+        <w:rPr>
+          <w:rFonts w:asciiTheme="majorBidi" w:hAnsiTheme="majorBidi" w:cstheme="majorBidi"/>
+          <w:sz w:val="24"/>
+          <w:szCs w:val="24"/>
+        </w:rPr>
+        <w:t xml:space="preserve"> </w:t>
+      </w:r>
+      <w:r>
+        <w:rPr>
+          <w:rFonts w:asciiTheme="majorBidi" w:hAnsiTheme="majorBidi" w:cstheme="majorBidi"/>
+          <w:sz w:val="24"/>
+          <w:szCs w:val="24"/>
+        </w:rPr>
+        <w:t xml:space="preserve">will access the </w:t>
+      </w:r>
+      <w:r>
+        <w:rPr>
+          <w:rFonts w:asciiTheme="majorBidi" w:hAnsiTheme="majorBidi" w:cstheme="majorBidi"/>
+          <w:b/>
+          <w:bCs/>
+          <w:sz w:val="24"/>
+          <w:szCs w:val="24"/>
+        </w:rPr>
+        <w:t>Help requests collection</w:t>
+      </w:r>
+      <w:r>
+        <w:rPr>
+          <w:rFonts w:asciiTheme="majorBidi" w:hAnsiTheme="majorBidi" w:cstheme="majorBidi"/>
+          <w:sz w:val="24"/>
+          <w:szCs w:val="24"/>
+        </w:rPr>
+        <w:t xml:space="preserve"> to fetch the relevant helping requests.</w:t>
+      </w:r>
+    </w:p>
+    <w:p>
+      <w:pPr>
+        <w:pStyle w:val="ListParagraph"/>
+        <w:numPr>
+          <w:ilvl w:val="0"/>
+          <w:numId w:val="13"/>
+        </w:numPr>
+        <w:spacing w:after="0" w:line="240" w:lineRule="auto"/>
+        <w:rPr>
+          <w:rFonts w:asciiTheme="majorBidi" w:hAnsiTheme="majorBidi" w:cstheme="majorBidi"/>
+          <w:b/>
+          <w:bCs/>
+          <w:sz w:val="24"/>
+          <w:szCs w:val="24"/>
+        </w:rPr>
+      </w:pPr>
+      <w:r>
+        <w:rPr>
+          <w:rFonts w:asciiTheme="majorBidi" w:hAnsiTheme="majorBidi" w:cstheme="majorBidi"/>
+          <w:sz w:val="24"/>
+          <w:szCs w:val="24"/>
+        </w:rPr>
+        <w:t xml:space="preserve">The </w:t>
+      </w:r>
+      <w:r>
+        <w:rPr>
+          <w:rFonts w:asciiTheme="majorBidi" w:hAnsiTheme="majorBidi" w:cstheme="majorBidi"/>
+          <w:b/>
+          <w:bCs/>
+          <w:sz w:val="24"/>
+          <w:szCs w:val="24"/>
+        </w:rPr>
+        <w:t xml:space="preserve">Offering help </w:t>
+      </w:r>
+      <w:r>
+        <w:rPr>
+          <w:rFonts w:asciiTheme="majorBidi" w:hAnsiTheme="majorBidi" w:cstheme="majorBidi"/>
+          <w:sz w:val="24"/>
+          <w:szCs w:val="24"/>
+        </w:rPr>
+        <w:t xml:space="preserve">functionality will edit a specific help request in the </w:t>
+      </w:r>
+      <w:r>
+        <w:rPr>
+          <w:rFonts w:asciiTheme="majorBidi" w:hAnsiTheme="majorBidi" w:cstheme="majorBidi"/>
+          <w:b/>
+          <w:bCs/>
+          <w:sz w:val="24"/>
+          <w:szCs w:val="24"/>
+        </w:rPr>
+        <w:t>Help requests collection</w:t>
+      </w:r>
+      <w:r>
+        <w:rPr>
+          <w:rFonts w:asciiTheme="majorBidi" w:hAnsiTheme="majorBidi" w:cstheme="majorBidi"/>
+          <w:sz w:val="24"/>
+          <w:szCs w:val="24"/>
+        </w:rPr>
+        <w:t xml:space="preserve"> to specify that the current Volunteer is willing to help.</w:t>
+      </w:r>
+    </w:p>
+    <w:p>
+      <w:pPr>
+        <w:tabs>
+          <w:tab w:val="left" w:pos="2039"/>
+        </w:tabs>
+        <w:spacing w:after="0" w:line="240" w:lineRule="auto"/>
+        <w:rPr>
+          <w:rFonts w:asciiTheme="majorBidi" w:hAnsiTheme="majorBidi" w:cstheme="majorBidi"/>
+          <w:sz w:val="24"/>
+          <w:szCs w:val="24"/>
+        </w:rPr>
+      </w:pPr>
+    </w:p>
+    <w:p>
+      <w:pPr>
+        <w:tabs>
+          <w:tab w:val="left" w:pos="2039"/>
+        </w:tabs>
+        <w:spacing w:after="0" w:line="240" w:lineRule="auto"/>
+        <w:rPr>
+          <w:rFonts w:asciiTheme="majorBidi" w:hAnsiTheme="majorBidi" w:cstheme="majorBidi"/>
+          <w:b/>
+          <w:bCs/>
+          <w:sz w:val="24"/>
+          <w:szCs w:val="24"/>
+        </w:rPr>
+      </w:pPr>
+      <w:r>
+        <w:rPr>
+          <w:rFonts w:asciiTheme="majorBidi" w:hAnsiTheme="majorBidi" w:cstheme="majorBidi"/>
+          <w:b/>
+          <w:bCs/>
+          <w:sz w:val="24"/>
+          <w:szCs w:val="24"/>
+        </w:rPr>
+        <w:t xml:space="preserve">Administration </w:t>
+      </w:r>
+      <m:oMath>
+        <m:r>
+          <m:rPr>
+            <m:sty m:val="bi"/>
+          </m:rPr>
+          <w:rPr>
+            <w:rFonts w:ascii="Cambria Math" w:hAnsi="Cambria Math" w:cstheme="majorBidi"/>
+            <w:sz w:val="24"/>
+            <w:szCs w:val="24"/>
+          </w:rPr>
+          <m:t>↔</m:t>
+        </m:r>
+      </m:oMath>
+      <w:r>
+        <w:rPr>
+          <w:rFonts w:asciiTheme="majorBidi" w:hAnsiTheme="majorBidi" w:cstheme="majorBidi"/>
+          <w:b/>
+          <w:bCs/>
+          <w:sz w:val="24"/>
+          <w:szCs w:val="24"/>
+        </w:rPr>
+        <w:t xml:space="preserve"> Database:</w:t>
+      </w:r>
+    </w:p>
+    <w:p>
+      <w:pPr>
+        <w:pStyle w:val="ListParagraph"/>
+        <w:numPr>
+          <w:ilvl w:val="0"/>
+          <w:numId w:val="15"/>
+        </w:numPr>
+        <w:spacing w:after="0" w:line="240" w:lineRule="auto"/>
+        <w:rPr>
+          <w:rFonts w:asciiTheme="majorBidi" w:hAnsiTheme="majorBidi" w:cstheme="majorBidi"/>
+          <w:b/>
+          <w:bCs/>
+          <w:sz w:val="24"/>
+          <w:szCs w:val="24"/>
+        </w:rPr>
+      </w:pPr>
+      <w:r>
+        <w:rPr>
+          <w:rFonts w:asciiTheme="majorBidi" w:hAnsiTheme="majorBidi" w:cstheme="majorBidi"/>
+          <w:sz w:val="24"/>
+          <w:szCs w:val="24"/>
+        </w:rPr>
+        <w:t xml:space="preserve">The </w:t>
+      </w:r>
+      <w:r>
+        <w:rPr>
+          <w:rFonts w:asciiTheme="majorBidi" w:hAnsiTheme="majorBidi" w:cstheme="majorBidi"/>
+          <w:b/>
+          <w:bCs/>
+          <w:sz w:val="24"/>
+          <w:szCs w:val="24"/>
+        </w:rPr>
+        <w:t xml:space="preserve">Verifying new </w:t>
+      </w:r>
+      <w:proofErr w:type="gramStart"/>
+      <w:r>
+        <w:rPr>
+          <w:rFonts w:asciiTheme="majorBidi" w:hAnsiTheme="majorBidi" w:cstheme="majorBidi"/>
+          <w:b/>
+          <w:bCs/>
+          <w:sz w:val="24"/>
+          <w:szCs w:val="24"/>
+        </w:rPr>
+        <w:t>users</w:t>
+      </w:r>
+      <w:proofErr w:type="gramEnd"/>
+      <w:r>
+        <w:rPr>
+          <w:rFonts w:asciiTheme="majorBidi" w:hAnsiTheme="majorBidi" w:cstheme="majorBidi"/>
+          <w:sz w:val="24"/>
+          <w:szCs w:val="24"/>
+        </w:rPr>
+        <w:t xml:space="preserve"> functionality</w:t>
+      </w:r>
+      <w:r>
+        <w:rPr>
+          <w:rFonts w:asciiTheme="majorBidi" w:hAnsiTheme="majorBidi" w:cstheme="majorBidi"/>
+          <w:b/>
+          <w:bCs/>
+          <w:sz w:val="24"/>
+          <w:szCs w:val="24"/>
+        </w:rPr>
+        <w:t xml:space="preserve"> </w:t>
+      </w:r>
+      <w:r>
+        <w:rPr>
+          <w:rFonts w:asciiTheme="majorBidi" w:hAnsiTheme="majorBidi" w:cstheme="majorBidi"/>
+          <w:sz w:val="24"/>
+          <w:szCs w:val="24"/>
+        </w:rPr>
+        <w:t xml:space="preserve">fetches new registration requests from the </w:t>
+      </w:r>
+      <w:r>
+        <w:rPr>
+          <w:rFonts w:asciiTheme="majorBidi" w:hAnsiTheme="majorBidi" w:cstheme="majorBidi"/>
+          <w:b/>
+          <w:bCs/>
+          <w:sz w:val="24"/>
+          <w:szCs w:val="24"/>
+        </w:rPr>
+        <w:t>Registration requests collection.</w:t>
+      </w:r>
+    </w:p>
+    <w:p>
+      <w:pPr>
+        <w:pStyle w:val="ListParagraph"/>
+        <w:numPr>
+          <w:ilvl w:val="0"/>
+          <w:numId w:val="10"/>
+        </w:numPr>
+        <w:spacing w:after="0" w:line="240" w:lineRule="auto"/>
+        <w:rPr>
+          <w:rFonts w:asciiTheme="majorBidi" w:hAnsiTheme="majorBidi" w:cstheme="majorBidi"/>
+          <w:b/>
+          <w:bCs/>
+          <w:sz w:val="24"/>
+          <w:szCs w:val="24"/>
+        </w:rPr>
+      </w:pPr>
+      <w:r>
+        <w:rPr>
+          <w:rFonts w:asciiTheme="majorBidi" w:hAnsiTheme="majorBidi" w:cstheme="majorBidi"/>
+          <w:sz w:val="24"/>
+          <w:szCs w:val="24"/>
+        </w:rPr>
+        <w:t xml:space="preserve">The </w:t>
+      </w:r>
+      <w:r>
+        <w:rPr>
+          <w:rFonts w:asciiTheme="majorBidi" w:hAnsiTheme="majorBidi" w:cstheme="majorBidi"/>
+          <w:b/>
+          <w:bCs/>
+          <w:sz w:val="24"/>
+          <w:szCs w:val="24"/>
+        </w:rPr>
+        <w:t>Classifying users</w:t>
+      </w:r>
+      <w:r>
+        <w:rPr>
+          <w:rFonts w:asciiTheme="majorBidi" w:hAnsiTheme="majorBidi" w:cstheme="majorBidi"/>
+          <w:sz w:val="24"/>
+          <w:szCs w:val="24"/>
+        </w:rPr>
+        <w:t xml:space="preserve"> feature accesses the </w:t>
+      </w:r>
+      <w:r>
+        <w:rPr>
+          <w:rFonts w:asciiTheme="majorBidi" w:hAnsiTheme="majorBidi" w:cstheme="majorBidi"/>
+          <w:b/>
+          <w:bCs/>
+          <w:sz w:val="24"/>
+          <w:szCs w:val="24"/>
+        </w:rPr>
+        <w:t>Users collection</w:t>
+      </w:r>
+      <w:r>
+        <w:rPr>
+          <w:rFonts w:asciiTheme="majorBidi" w:hAnsiTheme="majorBidi" w:cstheme="majorBidi"/>
+          <w:sz w:val="24"/>
+          <w:szCs w:val="24"/>
+        </w:rPr>
+        <w:t xml:space="preserve"> to filter users by a specific criterion.</w:t>
+      </w:r>
+    </w:p>
+    <w:p>
+      <w:pPr>
+        <w:pStyle w:val="ListParagraph"/>
+        <w:numPr>
+          <w:ilvl w:val="0"/>
+          <w:numId w:val="10"/>
+        </w:numPr>
+        <w:spacing w:after="0" w:line="240" w:lineRule="auto"/>
+        <w:rPr>
+          <w:rFonts w:asciiTheme="majorBidi" w:hAnsiTheme="majorBidi" w:cstheme="majorBidi"/>
+          <w:b/>
+          <w:bCs/>
+          <w:sz w:val="24"/>
+          <w:szCs w:val="24"/>
+        </w:rPr>
+      </w:pPr>
+      <w:r>
+        <w:rPr>
+          <w:rFonts w:asciiTheme="majorBidi" w:hAnsiTheme="majorBidi" w:cstheme="majorBidi"/>
+          <w:b/>
+          <w:bCs/>
+          <w:sz w:val="24"/>
+          <w:szCs w:val="24"/>
+        </w:rPr>
+        <w:t>Monitoring the system</w:t>
+      </w:r>
+      <w:r>
+        <w:rPr>
+          <w:rFonts w:asciiTheme="majorBidi" w:hAnsiTheme="majorBidi" w:cstheme="majorBidi"/>
+          <w:sz w:val="24"/>
+          <w:szCs w:val="24"/>
+        </w:rPr>
+        <w:t xml:space="preserve"> function accesses the </w:t>
+      </w:r>
+      <w:r>
+        <w:rPr>
+          <w:rFonts w:asciiTheme="majorBidi" w:hAnsiTheme="majorBidi" w:cstheme="majorBidi"/>
+          <w:b/>
+          <w:bCs/>
+          <w:sz w:val="24"/>
+          <w:szCs w:val="24"/>
+        </w:rPr>
+        <w:t>Users collection</w:t>
+      </w:r>
+      <w:r>
+        <w:rPr>
+          <w:rFonts w:asciiTheme="majorBidi" w:hAnsiTheme="majorBidi" w:cstheme="majorBidi"/>
+          <w:sz w:val="24"/>
+          <w:szCs w:val="24"/>
+        </w:rPr>
+        <w:t xml:space="preserve"> and </w:t>
+      </w:r>
+      <w:r>
+        <w:rPr>
+          <w:rFonts w:asciiTheme="majorBidi" w:hAnsiTheme="majorBidi" w:cstheme="majorBidi"/>
+          <w:b/>
+          <w:bCs/>
+          <w:sz w:val="24"/>
+          <w:szCs w:val="24"/>
+        </w:rPr>
+        <w:t>Help requests collection</w:t>
+      </w:r>
+      <w:r>
+        <w:rPr>
+          <w:rFonts w:asciiTheme="majorBidi" w:hAnsiTheme="majorBidi" w:cstheme="majorBidi"/>
+          <w:sz w:val="24"/>
+          <w:szCs w:val="24"/>
+        </w:rPr>
+        <w:t xml:space="preserve"> to present </w:t>
+      </w:r>
+      <w:r>
+        <w:rPr>
+          <w:rFonts w:asciiTheme="majorBidi" w:hAnsiTheme="majorBidi" w:cstheme="majorBidi"/>
+          <w:sz w:val="24"/>
+          <w:szCs w:val="24"/>
+        </w:rPr>
+        <w:t>user’s</w:t>
+      </w:r>
+      <w:r>
+        <w:rPr>
+          <w:rFonts w:asciiTheme="majorBidi" w:hAnsiTheme="majorBidi" w:cstheme="majorBidi"/>
+          <w:sz w:val="24"/>
+          <w:szCs w:val="24"/>
+        </w:rPr>
+        <w:t xml:space="preserve"> data and</w:t>
+      </w:r>
+      <w:r>
+        <w:rPr>
+          <w:rFonts w:asciiTheme="majorBidi" w:hAnsiTheme="majorBidi" w:cstheme="majorBidi"/>
+          <w:sz w:val="24"/>
+          <w:szCs w:val="24"/>
+        </w:rPr>
+        <w:t xml:space="preserve"> activities.</w:t>
+      </w:r>
+    </w:p>
+    <w:p>
+      <w:pPr>
+        <w:pStyle w:val="ListParagraph"/>
+        <w:numPr>
+          <w:ilvl w:val="0"/>
+          <w:numId w:val="15"/>
+        </w:numPr>
+        <w:tabs>
+          <w:tab w:val="left" w:pos="2039"/>
+        </w:tabs>
+        <w:spacing w:after="0" w:line="240" w:lineRule="auto"/>
+        <w:rPr>
+          <w:rFonts w:asciiTheme="majorBidi" w:hAnsiTheme="majorBidi" w:cstheme="majorBidi"/>
+          <w:b/>
+          <w:bCs/>
+          <w:sz w:val="24"/>
+          <w:szCs w:val="24"/>
+        </w:rPr>
+      </w:pPr>
+      <w:r>
+        <w:rPr>
+          <w:rFonts w:asciiTheme="majorBidi" w:hAnsiTheme="majorBidi" w:cstheme="majorBidi"/>
+          <w:b/>
+          <w:bCs/>
+          <w:sz w:val="24"/>
+          <w:szCs w:val="24"/>
+        </w:rPr>
+        <w:t>Adding new help request types</w:t>
+      </w:r>
+      <w:r>
+        <w:rPr>
+          <w:rFonts w:asciiTheme="majorBidi" w:hAnsiTheme="majorBidi" w:cstheme="majorBidi"/>
+          <w:sz w:val="24"/>
+          <w:szCs w:val="24"/>
+        </w:rPr>
+        <w:t xml:space="preserve"> functionality appends a new type to the </w:t>
+      </w:r>
+      <w:r>
+        <w:rPr>
+          <w:rFonts w:asciiTheme="majorBidi" w:hAnsiTheme="majorBidi" w:cstheme="majorBidi"/>
+          <w:b/>
+          <w:bCs/>
+          <w:sz w:val="24"/>
+          <w:szCs w:val="24"/>
+        </w:rPr>
+        <w:t>Help requests types collection</w:t>
+      </w:r>
+      <w:r>
+        <w:rPr>
+          <w:rFonts w:asciiTheme="majorBidi" w:hAnsiTheme="majorBidi" w:cstheme="majorBidi"/>
+          <w:sz w:val="24"/>
+          <w:szCs w:val="24"/>
+        </w:rPr>
+        <w:t>.</w:t>
+      </w:r>
     </w:p>
     <w:p>
       <w:pPr>
@@ -4176,7 +5459,7 @@
         <w:spacing w:line="240" w:lineRule="auto"/>
         <w:ind w:left="426" w:hanging="426"/>
       </w:pPr>
-      <w:bookmarkStart w:id="22" w:name="_Toc56534272"/>
+      <w:bookmarkStart w:id="22" w:name="_Toc56610302"/>
       <w:r>
         <w:lastRenderedPageBreak/>
         <w:t>Top-Level View</w:t>
@@ -4754,7 +6037,7 @@
         <w:spacing w:line="240" w:lineRule="auto"/>
         <w:ind w:left="426" w:hanging="426"/>
       </w:pPr>
-      <w:bookmarkStart w:id="23" w:name="_Toc56534273"/>
+      <w:bookmarkStart w:id="23" w:name="_Toc56610303"/>
       <w:r>
         <w:lastRenderedPageBreak/>
         <w:t>Main Menu</w:t>
@@ -4774,7 +6057,7 @@
           <w:szCs w:val="24"/>
         </w:rPr>
       </w:pPr>
-      <w:bookmarkStart w:id="24" w:name="_Toc56534274"/>
+      <w:bookmarkStart w:id="24" w:name="_Toc56610304"/>
       <w:r>
         <w:rPr>
           <w:sz w:val="24"/>
@@ -4790,7 +6073,17 @@
       </w:r>
     </w:p>
     <w:p>
-      <w:r>
+      <w:pPr>
+        <w:rPr>
+          <w:b/>
+          <w:bCs/>
+        </w:rPr>
+      </w:pPr>
+      <w:r>
+        <w:rPr>
+          <w:b/>
+          <w:bCs/>
+        </w:rPr>
         <w:t>Volunteer Main Menu:</w:t>
       </w:r>
     </w:p>
@@ -4859,7 +6152,17 @@
     </w:p>
     <w:p/>
     <w:p>
-      <w:r>
+      <w:pPr>
+        <w:rPr>
+          <w:b/>
+          <w:bCs/>
+        </w:rPr>
+      </w:pPr>
+      <w:r>
+        <w:rPr>
+          <w:b/>
+          <w:bCs/>
+        </w:rPr>
         <w:t>User In-need Main Menu:</w:t>
       </w:r>
     </w:p>
@@ -4928,7 +6231,17 @@
     </w:p>
     <w:p/>
     <w:p>
-      <w:r>
+      <w:pPr>
+        <w:rPr>
+          <w:b/>
+          <w:bCs/>
+        </w:rPr>
+      </w:pPr>
+      <w:r>
+        <w:rPr>
+          <w:b/>
+          <w:bCs/>
+        </w:rPr>
         <w:lastRenderedPageBreak/>
         <w:t>Admin Main Menu:</w:t>
       </w:r>
@@ -5027,7 +6340,7 @@
           <w:szCs w:val="24"/>
         </w:rPr>
       </w:pPr>
-      <w:bookmarkStart w:id="25" w:name="_Toc56534275"/>
+      <w:bookmarkStart w:id="25" w:name="_Toc56610305"/>
       <w:r>
         <w:rPr>
           <w:sz w:val="24"/>
@@ -5150,7 +6463,7 @@
           <w:rtl/>
         </w:rPr>
       </w:pPr>
-      <w:bookmarkStart w:id="26" w:name="_Toc56534276"/>
+      <w:bookmarkStart w:id="26" w:name="_Toc56610306"/>
       <w:r>
         <w:t>Home page</w:t>
       </w:r>
@@ -5198,155 +6511,6 @@
     <w:p>
       <w:pPr>
         <w:pStyle w:val="ListParagraph"/>
-      </w:pPr>
-    </w:p>
-    <w:p>
-      <w:pPr>
-        <w:pStyle w:val="Heading2"/>
-        <w:numPr>
-          <w:ilvl w:val="1"/>
-          <w:numId w:val="1"/>
-        </w:numPr>
-        <w:spacing w:line="240" w:lineRule="auto"/>
-        <w:ind w:left="426" w:hanging="426"/>
-      </w:pPr>
-      <w:bookmarkStart w:id="27" w:name="_Toc56534277"/>
-      <w:r>
-        <w:lastRenderedPageBreak/>
-        <w:t>Database</w:t>
-      </w:r>
-      <w:r>
-        <w:t>s Description</w:t>
-      </w:r>
-      <w:r>
-        <w:t>:</w:t>
-      </w:r>
-      <w:bookmarkEnd w:id="27"/>
-    </w:p>
-    <w:p>
-      <w:r>
-        <w:t xml:space="preserve">We will manage </w:t>
-      </w:r>
-      <w:r>
-        <w:t>4</w:t>
-      </w:r>
-      <w:r>
-        <w:t xml:space="preserve"> database collection</w:t>
-      </w:r>
-      <w:r>
-        <w:t>s</w:t>
-      </w:r>
-      <w:r>
-        <w:t xml:space="preserve"> in our implementation:</w:t>
-      </w:r>
-    </w:p>
-    <w:p>
-      <w:pPr>
-        <w:pStyle w:val="ListParagraph"/>
-        <w:numPr>
-          <w:ilvl w:val="0"/>
-          <w:numId w:val="12"/>
-        </w:numPr>
-      </w:pPr>
-      <w:r>
-        <w:t>Users</w:t>
-      </w:r>
-      <w:r>
-        <w:t xml:space="preserve"> collection:</w:t>
-      </w:r>
-    </w:p>
-    <w:p>
-      <w:pPr>
-        <w:pStyle w:val="ListParagraph"/>
-      </w:pPr>
-      <w:r>
-        <w:t>This collection will save the registered users in the system.</w:t>
-      </w:r>
-    </w:p>
-    <w:p>
-      <w:pPr>
-        <w:pStyle w:val="ListParagraph"/>
-        <w:numPr>
-          <w:ilvl w:val="0"/>
-          <w:numId w:val="12"/>
-        </w:numPr>
-      </w:pPr>
-      <w:r>
-        <w:t>Help requests</w:t>
-      </w:r>
-      <w:r>
-        <w:t xml:space="preserve"> collection</w:t>
-      </w:r>
-      <w:r>
-        <w:t>:</w:t>
-      </w:r>
-    </w:p>
-    <w:p>
-      <w:pPr>
-        <w:pStyle w:val="ListParagraph"/>
-        <w:tabs>
-          <w:tab w:val="left" w:pos="3070"/>
-        </w:tabs>
-      </w:pPr>
-      <w:r>
-        <w:t>This collection will hold the help requests posted by all the Users In-need.</w:t>
-      </w:r>
-    </w:p>
-    <w:p>
-      <w:pPr>
-        <w:pStyle w:val="ListParagraph"/>
-        <w:numPr>
-          <w:ilvl w:val="0"/>
-          <w:numId w:val="12"/>
-        </w:numPr>
-      </w:pPr>
-      <w:r>
-        <w:t>Registration requests</w:t>
-      </w:r>
-      <w:r>
-        <w:t xml:space="preserve"> collection</w:t>
-      </w:r>
-      <w:r>
-        <w:t>:</w:t>
-      </w:r>
-    </w:p>
-    <w:p>
-      <w:pPr>
-        <w:pStyle w:val="ListParagraph"/>
-      </w:pPr>
-      <w:r>
-        <w:t>This collection will hold the unresolved registration requests.</w:t>
-      </w:r>
-    </w:p>
-    <w:p>
-      <w:pPr>
-        <w:pStyle w:val="ListParagraph"/>
-        <w:numPr>
-          <w:ilvl w:val="0"/>
-          <w:numId w:val="12"/>
-        </w:numPr>
-      </w:pPr>
-      <w:r>
-        <w:t>Help requests types collection:</w:t>
-      </w:r>
-    </w:p>
-    <w:p>
-      <w:pPr>
-        <w:pStyle w:val="ListParagraph"/>
-      </w:pPr>
-      <w:r>
-        <w:t>This collection will hold the types of help requests that can be provided. This will allow us to add new types of help requests dynamically without having to release a new app version.</w:t>
-      </w:r>
-    </w:p>
-    <w:p>
-      <w:pPr>
-        <w:pStyle w:val="ListParagraph"/>
-        <w:ind w:left="284"/>
-        <w:rPr>
-          <w:rFonts w:asciiTheme="majorBidi" w:hAnsiTheme="majorBidi" w:cstheme="majorBidi"/>
-          <w:sz w:val="24"/>
-          <w:szCs w:val="24"/>
-        </w:rPr>
       </w:pPr>
     </w:p>
     <w:p>
@@ -5359,49 +6523,77 @@
         <w:spacing w:before="240"/>
         <w:ind w:left="357" w:hanging="357"/>
       </w:pPr>
-      <w:bookmarkStart w:id="28" w:name="_Toc213931055"/>
-      <w:bookmarkStart w:id="29" w:name="_Toc56534278"/>
+      <w:bookmarkStart w:id="27" w:name="_Toc213931055"/>
+      <w:bookmarkStart w:id="28" w:name="_Toc56610307"/>
       <w:bookmarkEnd w:id="11"/>
       <w:bookmarkEnd w:id="12"/>
       <w:bookmarkEnd w:id="13"/>
       <w:bookmarkEnd w:id="14"/>
       <w:r>
+        <w:lastRenderedPageBreak/>
         <w:t>References</w:t>
       </w:r>
+      <w:bookmarkEnd w:id="27"/>
       <w:bookmarkEnd w:id="28"/>
-      <w:bookmarkEnd w:id="29"/>
       <w:r>
         <w:br/>
       </w:r>
     </w:p>
     <w:p>
+      <w:pPr>
+        <w:pStyle w:val="ListParagraph"/>
+        <w:numPr>
+          <w:ilvl w:val="0"/>
+          <w:numId w:val="16"/>
+        </w:numPr>
+      </w:pPr>
       <w:hyperlink r:id="rId13" w:history="1">
+        <w:bookmarkStart w:id="29" w:name="_Ref56609872"/>
         <w:r>
           <w:rPr>
             <w:rStyle w:val="Hyperlink"/>
           </w:rPr>
           <w:t>https://en.wikipedia.org/wiki/Hadar_HaCarmel</w:t>
         </w:r>
+        <w:bookmarkEnd w:id="29"/>
       </w:hyperlink>
     </w:p>
     <w:p>
+      <w:pPr>
+        <w:pStyle w:val="ListParagraph"/>
+        <w:numPr>
+          <w:ilvl w:val="0"/>
+          <w:numId w:val="16"/>
+        </w:numPr>
+      </w:pPr>
       <w:hyperlink r:id="rId14" w:history="1">
+        <w:bookmarkStart w:id="30" w:name="_Ref56609920"/>
         <w:r>
           <w:rPr>
             <w:rStyle w:val="Hyperlink"/>
           </w:rPr>
           <w:t>https://haipo.co.il/item/60005</w:t>
         </w:r>
+        <w:bookmarkEnd w:id="30"/>
       </w:hyperlink>
     </w:p>
     <w:p>
+      <w:pPr>
+        <w:pStyle w:val="ListParagraph"/>
+        <w:numPr>
+          <w:ilvl w:val="0"/>
+          <w:numId w:val="16"/>
+        </w:numPr>
+      </w:pPr>
       <w:hyperlink r:id="rId15" w:history="1">
+        <w:bookmarkStart w:id="31" w:name="_Ref56609905"/>
         <w:r>
           <w:rPr>
             <w:rStyle w:val="Hyperlink"/>
           </w:rPr>
           <w:t>https://www.hamichlol.org.il/%D7%94%D7%93%D7%A8_%D7%94%D7%9B%D7%A8%D7%9E%D7%9C</w:t>
         </w:r>
+        <w:bookmarkEnd w:id="31"/>
       </w:hyperlink>
     </w:p>
     <w:p>
@@ -6443,7 +7635,7 @@
   <w:abstractNum w:abstractNumId="7" w15:restartNumberingAfterBreak="0">
     <w:nsid w:val="54B60060"/>
     <w:multiLevelType w:val="hybridMultilevel"/>
-    <w:tmpl w:val="2AD22508"/>
+    <w:tmpl w:val="9378D952"/>
     <w:lvl w:ilvl="0" w:tplc="04090001">
       <w:start w:val="1"/>
       <w:numFmt w:val="bullet"/>
@@ -6667,6 +7859,119 @@
     </w:lvl>
   </w:abstractNum>
   <w:abstractNum w:abstractNumId="9" w15:restartNumberingAfterBreak="0">
+    <w:nsid w:val="631F7620"/>
+    <w:multiLevelType w:val="hybridMultilevel"/>
+    <w:tmpl w:val="112C08BA"/>
+    <w:lvl w:ilvl="0" w:tplc="04090001">
+      <w:start w:val="1"/>
+      <w:numFmt w:val="bullet"/>
+      <w:lvlText w:val=""/>
+      <w:lvlJc w:val="left"/>
+      <w:pPr>
+        <w:ind w:left="720" w:hanging="360"/>
+      </w:pPr>
+      <w:rPr>
+        <w:rFonts w:ascii="Symbol" w:hAnsi="Symbol" w:hint="default"/>
+      </w:rPr>
+    </w:lvl>
+    <w:lvl w:ilvl="1" w:tplc="04090003" w:tentative="1">
+      <w:start w:val="1"/>
+      <w:numFmt w:val="bullet"/>
+      <w:lvlText w:val="o"/>
+      <w:lvlJc w:val="left"/>
+      <w:pPr>
+        <w:ind w:left="1440" w:hanging="360"/>
+      </w:pPr>
+      <w:rPr>
+        <w:rFonts w:ascii="Courier New" w:hAnsi="Courier New" w:cs="Courier New" w:hint="default"/>
+      </w:rPr>
+    </w:lvl>
+    <w:lvl w:ilvl="2" w:tplc="04090005" w:tentative="1">
+      <w:start w:val="1"/>
+      <w:numFmt w:val="bullet"/>
+      <w:lvlText w:val=""/>
+      <w:lvlJc w:val="left"/>
+      <w:pPr>
+        <w:ind w:left="2160" w:hanging="360"/>
+      </w:pPr>
+      <w:rPr>
+        <w:rFonts w:ascii="Wingdings" w:hAnsi="Wingdings" w:hint="default"/>
+      </w:rPr>
+    </w:lvl>
+    <w:lvl w:ilvl="3" w:tplc="04090001" w:tentative="1">
+      <w:start w:val="1"/>
+      <w:numFmt w:val="bullet"/>
+      <w:lvlText w:val=""/>
+      <w:lvlJc w:val="left"/>
+      <w:pPr>
+        <w:ind w:left="2880" w:hanging="360"/>
+      </w:pPr>
+      <w:rPr>
+        <w:rFonts w:ascii="Symbol" w:hAnsi="Symbol" w:hint="default"/>
+      </w:rPr>
+    </w:lvl>
+    <w:lvl w:ilvl="4" w:tplc="04090003" w:tentative="1">
+      <w:start w:val="1"/>
+      <w:numFmt w:val="bullet"/>
+      <w:lvlText w:val="o"/>
+      <w:lvlJc w:val="left"/>
+      <w:pPr>
+        <w:ind w:left="3600" w:hanging="360"/>
+      </w:pPr>
+      <w:rPr>
+        <w:rFonts w:ascii="Courier New" w:hAnsi="Courier New" w:cs="Courier New" w:hint="default"/>
+      </w:rPr>
+    </w:lvl>
+    <w:lvl w:ilvl="5" w:tplc="04090005" w:tentative="1">
+      <w:start w:val="1"/>
+      <w:numFmt w:val="bullet"/>
+      <w:lvlText w:val=""/>
+      <w:lvlJc w:val="left"/>
+      <w:pPr>
+        <w:ind w:left="4320" w:hanging="360"/>
+      </w:pPr>
+      <w:rPr>
+        <w:rFonts w:ascii="Wingdings" w:hAnsi="Wingdings" w:hint="default"/>
+      </w:rPr>
+    </w:lvl>
+    <w:lvl w:ilvl="6" w:tplc="04090001" w:tentative="1">
+      <w:start w:val="1"/>
+      <w:numFmt w:val="bullet"/>
+      <w:lvlText w:val=""/>
+      <w:lvlJc w:val="left"/>
+      <w:pPr>
+        <w:ind w:left="5040" w:hanging="360"/>
+      </w:pPr>
+      <w:rPr>
+        <w:rFonts w:ascii="Symbol" w:hAnsi="Symbol" w:hint="default"/>
+      </w:rPr>
+    </w:lvl>
+    <w:lvl w:ilvl="7" w:tplc="04090003" w:tentative="1">
+      <w:start w:val="1"/>
+      <w:numFmt w:val="bullet"/>
+      <w:lvlText w:val="o"/>
+      <w:lvlJc w:val="left"/>
+      <w:pPr>
+        <w:ind w:left="5760" w:hanging="360"/>
+      </w:pPr>
+      <w:rPr>
+        <w:rFonts w:ascii="Courier New" w:hAnsi="Courier New" w:cs="Courier New" w:hint="default"/>
+      </w:rPr>
+    </w:lvl>
+    <w:lvl w:ilvl="8" w:tplc="04090005" w:tentative="1">
+      <w:start w:val="1"/>
+      <w:numFmt w:val="bullet"/>
+      <w:lvlText w:val=""/>
+      <w:lvlJc w:val="left"/>
+      <w:pPr>
+        <w:ind w:left="6480" w:hanging="360"/>
+      </w:pPr>
+      <w:rPr>
+        <w:rFonts w:ascii="Wingdings" w:hAnsi="Wingdings" w:hint="default"/>
+      </w:rPr>
+    </w:lvl>
+  </w:abstractNum>
+  <w:abstractNum w:abstractNumId="10" w15:restartNumberingAfterBreak="0">
     <w:nsid w:val="671310E6"/>
     <w:multiLevelType w:val="hybridMultilevel"/>
     <w:tmpl w:val="F3DE43EA"/>
@@ -6752,7 +8057,7 @@
       </w:pPr>
     </w:lvl>
   </w:abstractNum>
-  <w:abstractNum w:abstractNumId="10" w15:restartNumberingAfterBreak="0">
+  <w:abstractNum w:abstractNumId="11" w15:restartNumberingAfterBreak="0">
     <w:nsid w:val="6D8F46C1"/>
     <w:multiLevelType w:val="hybridMultilevel"/>
     <w:tmpl w:val="53C2A748"/>
@@ -6865,7 +8170,7 @@
       </w:rPr>
     </w:lvl>
   </w:abstractNum>
-  <w:abstractNum w:abstractNumId="11" w15:restartNumberingAfterBreak="0">
+  <w:abstractNum w:abstractNumId="12" w15:restartNumberingAfterBreak="0">
     <w:nsid w:val="708D23E8"/>
     <w:multiLevelType w:val="hybridMultilevel"/>
     <w:tmpl w:val="728E2DEE"/>
@@ -6978,7 +8283,93 @@
       </w:rPr>
     </w:lvl>
   </w:abstractNum>
-  <w:abstractNum w:abstractNumId="12" w15:restartNumberingAfterBreak="0">
+  <w:abstractNum w:abstractNumId="13" w15:restartNumberingAfterBreak="0">
+    <w:nsid w:val="73987180"/>
+    <w:multiLevelType w:val="hybridMultilevel"/>
+    <w:tmpl w:val="13C489AC"/>
+    <w:lvl w:ilvl="0" w:tplc="0409000F">
+      <w:start w:val="1"/>
+      <w:numFmt w:val="decimal"/>
+      <w:lvlText w:val="%1."/>
+      <w:lvlJc w:val="left"/>
+      <w:pPr>
+        <w:ind w:left="720" w:hanging="360"/>
+      </w:pPr>
+    </w:lvl>
+    <w:lvl w:ilvl="1" w:tplc="04090019" w:tentative="1">
+      <w:start w:val="1"/>
+      <w:numFmt w:val="lowerLetter"/>
+      <w:lvlText w:val="%2."/>
+      <w:lvlJc w:val="left"/>
+      <w:pPr>
+        <w:ind w:left="1440" w:hanging="360"/>
+      </w:pPr>
+    </w:lvl>
+    <w:lvl w:ilvl="2" w:tplc="0409001B" w:tentative="1">
+      <w:start w:val="1"/>
+      <w:numFmt w:val="lowerRoman"/>
+      <w:lvlText w:val="%3."/>
+      <w:lvlJc w:val="right"/>
+      <w:pPr>
+        <w:ind w:left="2160" w:hanging="180"/>
+      </w:pPr>
+    </w:lvl>
+    <w:lvl w:ilvl="3" w:tplc="0409000F" w:tentative="1">
+      <w:start w:val="1"/>
+      <w:numFmt w:val="decimal"/>
+      <w:lvlText w:val="%4."/>
+      <w:lvlJc w:val="left"/>
+      <w:pPr>
+        <w:ind w:left="2880" w:hanging="360"/>
+      </w:pPr>
+    </w:lvl>
+    <w:lvl w:ilvl="4" w:tplc="04090019" w:tentative="1">
+      <w:start w:val="1"/>
+      <w:numFmt w:val="lowerLetter"/>
+      <w:lvlText w:val="%5."/>
+      <w:lvlJc w:val="left"/>
+      <w:pPr>
+        <w:ind w:left="3600" w:hanging="360"/>
+      </w:pPr>
+    </w:lvl>
+    <w:lvl w:ilvl="5" w:tplc="0409001B" w:tentative="1">
+      <w:start w:val="1"/>
+      <w:numFmt w:val="lowerRoman"/>
+      <w:lvlText w:val="%6."/>
+      <w:lvlJc w:val="right"/>
+      <w:pPr>
+        <w:ind w:left="4320" w:hanging="180"/>
+      </w:pPr>
+    </w:lvl>
+    <w:lvl w:ilvl="6" w:tplc="0409000F" w:tentative="1">
+      <w:start w:val="1"/>
+      <w:numFmt w:val="decimal"/>
+      <w:lvlText w:val="%7."/>
+      <w:lvlJc w:val="left"/>
+      <w:pPr>
+        <w:ind w:left="5040" w:hanging="360"/>
+      </w:pPr>
+    </w:lvl>
+    <w:lvl w:ilvl="7" w:tplc="04090019" w:tentative="1">
+      <w:start w:val="1"/>
+      <w:numFmt w:val="lowerLetter"/>
+      <w:lvlText w:val="%8."/>
+      <w:lvlJc w:val="left"/>
+      <w:pPr>
+        <w:ind w:left="5760" w:hanging="360"/>
+      </w:pPr>
+    </w:lvl>
+    <w:lvl w:ilvl="8" w:tplc="0409001B" w:tentative="1">
+      <w:start w:val="1"/>
+      <w:numFmt w:val="lowerRoman"/>
+      <w:lvlText w:val="%9."/>
+      <w:lvlJc w:val="right"/>
+      <w:pPr>
+        <w:ind w:left="6480" w:hanging="180"/>
+      </w:pPr>
+    </w:lvl>
+  </w:abstractNum>
+  <w:abstractNum w:abstractNumId="14" w15:restartNumberingAfterBreak="0">
     <w:nsid w:val="7C2F6524"/>
     <w:multiLevelType w:val="hybridMultilevel"/>
     <w:tmpl w:val="C8B08376"/>
@@ -7067,13 +8458,162 @@
       <w:pPr>
         <w:ind w:left="6480" w:hanging="180"/>
       </w:pPr>
+    </w:lvl>
+  </w:abstractNum>
+  <w:abstractNum w:abstractNumId="15" w15:restartNumberingAfterBreak="0">
+    <w:nsid w:val="7FF52D28"/>
+    <w:multiLevelType w:val="multilevel"/>
+    <w:tmpl w:val="2A28B542"/>
+    <w:lvl w:ilvl="0">
+      <w:start w:val="1"/>
+      <w:numFmt w:val="bullet"/>
+      <w:lvlText w:val=""/>
+      <w:lvlJc w:val="left"/>
+      <w:pPr>
+        <w:tabs>
+          <w:tab w:val="num" w:pos="720"/>
+        </w:tabs>
+        <w:ind w:left="720" w:hanging="360"/>
+      </w:pPr>
+      <w:rPr>
+        <w:rFonts w:ascii="Symbol" w:hAnsi="Symbol" w:hint="default"/>
+        <w:sz w:val="20"/>
+      </w:rPr>
+    </w:lvl>
+    <w:lvl w:ilvl="1" w:tentative="1">
+      <w:start w:val="1"/>
+      <w:numFmt w:val="bullet"/>
+      <w:lvlText w:val="o"/>
+      <w:lvlJc w:val="left"/>
+      <w:pPr>
+        <w:tabs>
+          <w:tab w:val="num" w:pos="1440"/>
+        </w:tabs>
+        <w:ind w:left="1440" w:hanging="360"/>
+      </w:pPr>
+      <w:rPr>
+        <w:rFonts w:ascii="Courier New" w:hAnsi="Courier New" w:hint="default"/>
+        <w:sz w:val="20"/>
+      </w:rPr>
+    </w:lvl>
+    <w:lvl w:ilvl="2" w:tentative="1">
+      <w:start w:val="1"/>
+      <w:numFmt w:val="bullet"/>
+      <w:lvlText w:val=""/>
+      <w:lvlJc w:val="left"/>
+      <w:pPr>
+        <w:tabs>
+          <w:tab w:val="num" w:pos="2160"/>
+        </w:tabs>
+        <w:ind w:left="2160" w:hanging="360"/>
+      </w:pPr>
+      <w:rPr>
+        <w:rFonts w:ascii="Wingdings" w:hAnsi="Wingdings" w:hint="default"/>
+        <w:sz w:val="20"/>
+      </w:rPr>
+    </w:lvl>
+    <w:lvl w:ilvl="3" w:tentative="1">
+      <w:start w:val="1"/>
+      <w:numFmt w:val="bullet"/>
+      <w:lvlText w:val=""/>
+      <w:lvlJc w:val="left"/>
+      <w:pPr>
+        <w:tabs>
+          <w:tab w:val="num" w:pos="2880"/>
+        </w:tabs>
+        <w:ind w:left="2880" w:hanging="360"/>
+      </w:pPr>
+      <w:rPr>
+        <w:rFonts w:ascii="Wingdings" w:hAnsi="Wingdings" w:hint="default"/>
+        <w:sz w:val="20"/>
+      </w:rPr>
+    </w:lvl>
+    <w:lvl w:ilvl="4" w:tentative="1">
+      <w:start w:val="1"/>
+      <w:numFmt w:val="bullet"/>
+      <w:lvlText w:val=""/>
+      <w:lvlJc w:val="left"/>
+      <w:pPr>
+        <w:tabs>
+          <w:tab w:val="num" w:pos="3600"/>
+        </w:tabs>
+        <w:ind w:left="3600" w:hanging="360"/>
+      </w:pPr>
+      <w:rPr>
+        <w:rFonts w:ascii="Wingdings" w:hAnsi="Wingdings" w:hint="default"/>
+        <w:sz w:val="20"/>
+      </w:rPr>
+    </w:lvl>
+    <w:lvl w:ilvl="5" w:tentative="1">
+      <w:start w:val="1"/>
+      <w:numFmt w:val="bullet"/>
+      <w:lvlText w:val=""/>
+      <w:lvlJc w:val="left"/>
+      <w:pPr>
+        <w:tabs>
+          <w:tab w:val="num" w:pos="4320"/>
+        </w:tabs>
+        <w:ind w:left="4320" w:hanging="360"/>
+      </w:pPr>
+      <w:rPr>
+        <w:rFonts w:ascii="Wingdings" w:hAnsi="Wingdings" w:hint="default"/>
+        <w:sz w:val="20"/>
+      </w:rPr>
+    </w:lvl>
+    <w:lvl w:ilvl="6" w:tentative="1">
+      <w:start w:val="1"/>
+      <w:numFmt w:val="bullet"/>
+      <w:lvlText w:val=""/>
+      <w:lvlJc w:val="left"/>
+      <w:pPr>
+        <w:tabs>
+          <w:tab w:val="num" w:pos="5040"/>
+        </w:tabs>
+        <w:ind w:left="5040" w:hanging="360"/>
+      </w:pPr>
+      <w:rPr>
+        <w:rFonts w:ascii="Wingdings" w:hAnsi="Wingdings" w:hint="default"/>
+        <w:sz w:val="20"/>
+      </w:rPr>
+    </w:lvl>
+    <w:lvl w:ilvl="7" w:tentative="1">
+      <w:start w:val="1"/>
+      <w:numFmt w:val="bullet"/>
+      <w:lvlText w:val=""/>
+      <w:lvlJc w:val="left"/>
+      <w:pPr>
+        <w:tabs>
+          <w:tab w:val="num" w:pos="5760"/>
+        </w:tabs>
+        <w:ind w:left="5760" w:hanging="360"/>
+      </w:pPr>
+      <w:rPr>
+        <w:rFonts w:ascii="Wingdings" w:hAnsi="Wingdings" w:hint="default"/>
+        <w:sz w:val="20"/>
+      </w:rPr>
+    </w:lvl>
+    <w:lvl w:ilvl="8" w:tentative="1">
+      <w:start w:val="1"/>
+      <w:numFmt w:val="bullet"/>
+      <w:lvlText w:val=""/>
+      <w:lvlJc w:val="left"/>
+      <w:pPr>
+        <w:tabs>
+          <w:tab w:val="num" w:pos="6480"/>
+        </w:tabs>
+        <w:ind w:left="6480" w:hanging="360"/>
+      </w:pPr>
+      <w:rPr>
+        <w:rFonts w:ascii="Wingdings" w:hAnsi="Wingdings" w:hint="default"/>
+        <w:sz w:val="20"/>
+      </w:rPr>
     </w:lvl>
   </w:abstractNum>
   <w:num w:numId="1">
     <w:abstractNumId w:val="0"/>
   </w:num>
   <w:num w:numId="2">
-    <w:abstractNumId w:val="12"/>
+    <w:abstractNumId w:val="14"/>
   </w:num>
   <w:num w:numId="3">
     <w:abstractNumId w:val="1"/>
@@ -7091,10 +8631,10 @@
     <w:abstractNumId w:val="6"/>
   </w:num>
   <w:num w:numId="8">
-    <w:abstractNumId w:val="11"/>
+    <w:abstractNumId w:val="12"/>
   </w:num>
   <w:num w:numId="9">
-    <w:abstractNumId w:val="10"/>
+    <w:abstractNumId w:val="11"/>
   </w:num>
   <w:num w:numId="10">
     <w:abstractNumId w:val="5"/>
@@ -7103,10 +8643,19 @@
     <w:abstractNumId w:val="3"/>
   </w:num>
   <w:num w:numId="12">
-    <w:abstractNumId w:val="9"/>
+    <w:abstractNumId w:val="10"/>
   </w:num>
   <w:num w:numId="13">
     <w:abstractNumId w:val="7"/>
+  </w:num>
+  <w:num w:numId="14">
+    <w:abstractNumId w:val="15"/>
+  </w:num>
+  <w:num w:numId="15">
+    <w:abstractNumId w:val="9"/>
+  </w:num>
+  <w:num w:numId="16">
+    <w:abstractNumId w:val="13"/>
   </w:num>
   <w:numIdMacAtCleanup w:val="13"/>
 </w:numbering>

</xml_diff>